<commit_message>
new file:   org/reference/#2020-11-04_reference.org# 	new file:   org/reference/.#2020-11-04_reference.org 	modified:   org/reference/2020-11-04_reference.org
update 2020-11-04_2238 DESKTOP-1ASSOGN
</commit_message>
<xml_diff>
--- a/2020-08-01_告発状.docx
+++ b/2020-08-01_告発状.docx
@@ -1358,6 +1358,1870 @@
     <w:p/>
     <w:p>
       <w:pPr>
+        <w:pStyle w:val="4"/>
+        <w:numPr>
+          <w:ilvl w:val="0"/>
+          <w:numId w:val="34"/>
+        </w:numPr>
+      </w:pPr>
+      <w:r>
+        <w:rPr>
+          <w:rFonts w:eastAsia="ＭＳ 明朝" w:cs="ＭＳ 明朝" w:hint="eastAsia"/>
+        </w:rPr>
+        <w:lastRenderedPageBreak/>
+        <w:t>感熱紙という警察官のTwitterアカウントに与えたモトケンこと矢部善朗弁護士（京都弁護士会）の影響</w:t>
+      </w:r>
+    </w:p>
+    <w:p>
+      <w:pPr>
+        <w:pStyle w:val="5"/>
+        <w:numPr>
+          <w:ilvl w:val="0"/>
+          <w:numId w:val="35"/>
+        </w:numPr>
+      </w:pPr>
+      <w:r>
+        <w:rPr>
+          <w:rFonts w:hint="eastAsia"/>
+        </w:rPr>
+        <w:t>「</w:t>
+      </w:r>
+      <w:r>
+        <w:rPr>
+          <w:rFonts w:hint="eastAsia"/>
+        </w:rPr>
+        <w:t>私の</w:t>
+      </w:r>
+      <w:r>
+        <w:t>TL上に、自身が関係する刑事事件の調書等の証拠を再審請求のためと称して延々とHPにアップしている人がいる。</w:t>
+      </w:r>
+      <w:r>
+        <w:rPr>
+          <w:rFonts w:hint="eastAsia"/>
+        </w:rPr>
+        <w:t>」という2011年7月12日のツイート</w:t>
+      </w:r>
+    </w:p>
+    <w:p>
+      <w:pPr>
+        <w:pStyle w:val="af9"/>
+        <w:ind w:left="480"/>
+      </w:pPr>
+      <w:r>
+        <w:t xml:space="preserve">- TW thermalpaper00（感熱紙(疑似太陽炉)） 日時： 2010-07-12 18:11:06 URL： https://twitter.com/thermalpaper00status/18341637684  </w:t>
+      </w:r>
+    </w:p>
+    <w:p>
+      <w:pPr>
+        <w:pStyle w:val="af9"/>
+        <w:ind w:left="480"/>
+      </w:pPr>
+      <w:r>
+        <w:t>&gt; 私のTL上に、自身が関係する刑事事件の調書等の証拠を再審請求のためと称して延々とHPにアップしている人がいる。今後取調べ可視化が実施された場合、上記のような事態を想定しておかなければ、自分の知らない所でプライバシーが垂れ流しとなる危険性がある。</w:t>
+      </w:r>
+    </w:p>
+    <w:p>
+      <w:pPr>
+        <w:pStyle w:val="af9"/>
+        <w:ind w:left="480"/>
+      </w:pPr>
+    </w:p>
+    <w:p/>
+    <w:p>
+      <w:r>
+        <w:rPr>
+          <w:rFonts w:hint="eastAsia"/>
+        </w:rPr>
+        <w:t xml:space="preserve">　私の人生に破壊的影響を与えてくれたツイートですが，失った時間は取り戻すことができません。今はこの2010年7月12日のツイートに立ち返って，そこから始めたいと思います。</w:t>
+      </w:r>
+    </w:p>
+    <w:p/>
+    <w:p>
+      <w:r>
+        <w:rPr>
+          <w:rFonts w:hint="eastAsia"/>
+        </w:rPr>
+        <w:t xml:space="preserve">　この感熱紙というTwitterアカウントは，もともとモトケンこと矢部善朗弁護士（京都弁護士会）のブログの常連コメンテーターの一人でした。本当はそこから始まることになるのですが，記憶も薄れ，資料も乏しくなっています。</w:t>
+      </w:r>
+    </w:p>
+    <w:p/>
+    <w:p>
+      <w:r>
+        <w:rPr>
+          <w:rFonts w:hint="eastAsia"/>
+        </w:rPr>
+        <w:t xml:space="preserve">　そのモトケンこと矢部善朗弁護士（京都弁護士会）のブログのコメントだったと思いますが，北九州市の現役警察官で，被疑者の取調べをして供述調書を作成することがあるとかしたことがあるとのことでした。</w:t>
+      </w:r>
+    </w:p>
+    <w:p/>
+    <w:p>
+      <w:r>
+        <w:rPr>
+          <w:rFonts w:hint="eastAsia"/>
+        </w:rPr>
+        <w:t xml:space="preserve">　Twitterを始めると，この感熱紙というアカウントの方からフォローをしてきたので，フォロー返しをしたのですが，そのうちブロックされていることに気がつきました。フォローから半年ほど後のことだったように思いますが，明確な理由はわかりませんでした。</w:t>
+      </w:r>
+    </w:p>
+    <w:p/>
+    <w:p>
+      <w:r>
+        <w:rPr>
+          <w:rFonts w:hint="eastAsia"/>
+        </w:rPr>
+        <w:t xml:space="preserve">　記憶とはずいぶん違ったのですが，</w:t>
+      </w:r>
+      <w:proofErr w:type="spellStart"/>
+      <w:r>
+        <w:rPr>
+          <w:rFonts w:hint="eastAsia"/>
+        </w:rPr>
+        <w:t>Twilog</w:t>
+      </w:r>
+      <w:proofErr w:type="spellEnd"/>
+      <w:r>
+        <w:rPr>
+          <w:rFonts w:hint="eastAsia"/>
+        </w:rPr>
+        <w:t>で調べたところ，次のツイートまでは奉納＼さらば</w:t>
+      </w:r>
+      <w:r>
+        <w:rPr>
+          <w:rFonts w:hint="eastAsia"/>
+        </w:rPr>
+        <w:lastRenderedPageBreak/>
+        <w:t>弁護士鉄道・泥棒神社の物語（@hirono_hideki）のアカウントでリツイートができており，ブロックはされていなかったようです。結構な頻度と数のリツイートがありました。</w:t>
+      </w:r>
+    </w:p>
+    <w:p/>
+    <w:p>
+      <w:pPr>
+        <w:pStyle w:val="af9"/>
+        <w:ind w:left="480"/>
+      </w:pPr>
+      <w:r>
+        <w:t xml:space="preserve">- RT </w:t>
+      </w:r>
+      <w:proofErr w:type="spellStart"/>
+      <w:r>
+        <w:t>hirono_hideki</w:t>
+      </w:r>
+      <w:proofErr w:type="spellEnd"/>
+      <w:r>
+        <w:t xml:space="preserve">（奉納＼さらば弁護士鉄道・泥棒神社の物語）｜thermalpaper00（感熱紙(疑似太陽炉)）  日時： 2016-08-05 13:09:54／2016-08-05 12:20:00 URL： https://twitter.com/hirono_hidekistatus/761413898897465344 https://twitter.com/thermalpaper00status/761401340098584580  </w:t>
+      </w:r>
+    </w:p>
+    <w:p>
+      <w:pPr>
+        <w:pStyle w:val="af9"/>
+        <w:ind w:left="480"/>
+      </w:pPr>
+      <w:r>
+        <w:t>&gt; @aphros67 だって法規</w:t>
+      </w:r>
+      <w:r>
+        <w:rPr>
+          <w:rFonts w:hint="eastAsia"/>
+        </w:rPr>
+        <w:t>がなくて警察が手出し出来なかった事案でも「</w:t>
+      </w:r>
+      <w:r>
+        <w:t>SNSで前兆があったんだから拘束して当然」とか「SNSで脅されたんだから24時間警護しないのはおかしい」みたいな意見が大勢を占めてるんですもの。</w:t>
+      </w:r>
+    </w:p>
+    <w:p>
+      <w:pPr>
+        <w:pStyle w:val="af9"/>
+        <w:ind w:left="480"/>
+      </w:pPr>
+    </w:p>
+    <w:p/>
+    <w:p>
+      <w:r>
+        <w:t xml:space="preserve">- 奉納＼さらば弁護士鉄道・泥棒神社の物語(@hirono_hideki)/「thermalpaper00」の検索結果/Page 6 - </w:t>
+      </w:r>
+      <w:proofErr w:type="spellStart"/>
+      <w:r>
+        <w:t>Twilog</w:t>
+      </w:r>
+      <w:proofErr w:type="spellEnd"/>
+      <w:r>
+        <w:t xml:space="preserve"> https://twilog.org/hirono_hideki/search?word=thermalpaper00&amp;ao=a&amp;order=allasc&amp;page=6  </w:t>
+      </w:r>
+    </w:p>
+    <w:p/>
+    <w:p>
+      <w:r>
+        <w:rPr>
+          <w:rFonts w:hint="eastAsia"/>
+        </w:rPr>
+        <w:t xml:space="preserve">　奉納＼さらば弁護士鉄道・泥棒神社の物語（@hirono_hideki）のアカウントでは，次のツイートでブロックされている旨，記録したツイートがありました。このあと非常上告-最高検察庁御中_ツイッター（@s_hirono）の方でも確認します。</w:t>
+      </w:r>
+    </w:p>
+    <w:p/>
+    <w:p>
+      <w:pPr>
+        <w:pStyle w:val="af9"/>
+        <w:ind w:left="480"/>
+      </w:pPr>
+      <w:r>
+        <w:t xml:space="preserve">- TW </w:t>
+      </w:r>
+      <w:proofErr w:type="spellStart"/>
+      <w:r>
+        <w:t>hirono_hideki</w:t>
+      </w:r>
+      <w:proofErr w:type="spellEnd"/>
+      <w:r>
+        <w:t xml:space="preserve">（奉納＼さらば弁護士鉄道・泥棒神社の物語） 日時： 2018-02-04 20:46:45 URL： https://twitter.com/hirono_hidekistatus/960117419741102085  </w:t>
+      </w:r>
+    </w:p>
+    <w:p>
+      <w:pPr>
+        <w:pStyle w:val="af9"/>
+        <w:ind w:left="480"/>
+      </w:pPr>
+      <w:r>
+        <w:t>&gt; ブロックされているため、@thermalpaper00さんのフォローや@thermalpaper00さんのツイートの表示はできません。詳細はこちら https://t.co/sXgxuQ14xd</w:t>
+      </w:r>
+    </w:p>
+    <w:p>
+      <w:pPr>
+        <w:pStyle w:val="af9"/>
+        <w:ind w:left="480"/>
+      </w:pPr>
+      <w:r>
+        <w:t xml:space="preserve">&gt; </w:t>
+      </w:r>
+    </w:p>
+    <w:p>
+      <w:pPr>
+        <w:pStyle w:val="af9"/>
+        <w:ind w:left="480"/>
+      </w:pPr>
+      <w:r>
+        <w:t>&gt; 感熱紙(グリプス２)</w:t>
+      </w:r>
+    </w:p>
+    <w:p>
+      <w:pPr>
+        <w:pStyle w:val="af9"/>
+        <w:ind w:left="480"/>
+      </w:pPr>
+      <w:r>
+        <w:t>&gt; @thermalpaper00</w:t>
+      </w:r>
+    </w:p>
+    <w:p>
+      <w:pPr>
+        <w:pStyle w:val="af9"/>
+        <w:ind w:left="480"/>
+      </w:pPr>
+    </w:p>
+    <w:p/>
+    <w:p>
+      <w:r>
+        <w:t xml:space="preserve">- 非常上告-最高検察庁御中_ツイッター(@s_hirono)/「thermalpaper00」の検索結果/Page 2 - </w:t>
+      </w:r>
+      <w:proofErr w:type="spellStart"/>
+      <w:r>
+        <w:t>Twilog</w:t>
+      </w:r>
+      <w:proofErr w:type="spellEnd"/>
+      <w:r>
+        <w:t xml:space="preserve"> https://twilog.org/s_hirono/search?word=thermalpaper00&amp;ao=a&amp;order=allasc&amp;page=2  </w:t>
+      </w:r>
+    </w:p>
+    <w:p/>
+    <w:p>
+      <w:r>
+        <w:rPr>
+          <w:rFonts w:hint="eastAsia"/>
+        </w:rPr>
+        <w:t xml:space="preserve">　次のスクリーンショットの記録の時点では，奉納＼さらば弁護士鉄道・泥棒神社の物語（@hirono_hideki）のアカウントがブロックされていなかったようです。間があったとも考えられるのですが，感熱紙というアカウントにブロックされていることを最初に記録したのは次のツイートとなっています。</w:t>
+      </w:r>
+    </w:p>
+    <w:p/>
+    <w:p>
+      <w:pPr>
+        <w:pStyle w:val="af9"/>
+        <w:ind w:left="480"/>
+      </w:pPr>
+      <w:r>
+        <w:t xml:space="preserve">- TW </w:t>
+      </w:r>
+      <w:proofErr w:type="spellStart"/>
+      <w:r>
+        <w:t>s_hirono</w:t>
+      </w:r>
+      <w:proofErr w:type="spellEnd"/>
+      <w:r>
+        <w:t xml:space="preserve">（非常上告-最高検察庁御中_ツイッター） 日時： 2018-07-03 23:30:24 URL： https://twitter.com/s_hironostatus/1014154393942290432  </w:t>
+      </w:r>
+    </w:p>
+    <w:p>
+      <w:pPr>
+        <w:pStyle w:val="af9"/>
+        <w:ind w:left="480"/>
+      </w:pPr>
+      <w:r>
+        <w:t>&gt; 2018-07-03-204738_感熱紙（不死鳥狩り）@thermalpaper00ブロックされているため、@thermalpaper00さんのフォローや@thermalpa.jpg https://t.co/HfrAjp2tHn</w:t>
+      </w:r>
+    </w:p>
+    <w:p>
+      <w:pPr>
+        <w:pStyle w:val="af9"/>
+        <w:ind w:left="480"/>
+      </w:pPr>
+    </w:p>
+    <w:p/>
+    <w:p>
+      <w:r>
+        <w:rPr>
+          <w:rFonts w:hint="eastAsia"/>
+        </w:rPr>
+        <w:t xml:space="preserve">　感熱紙というアカウントにブロックされた心当たりというのはないのですが，私の方で忘れているだけと言うこともあり得ないことではない気がします。</w:t>
+      </w:r>
+    </w:p>
+    <w:p/>
+    <w:p>
+      <w:r>
+        <w:rPr>
+          <w:rFonts w:hint="eastAsia"/>
+        </w:rPr>
+        <w:t xml:space="preserve">　再審請求と称して，といわれたのだから衝撃がありました。それも現職の警察官ということです。プライバシーを理由にしているようですが，警察官という立場で被疑者の供述調書を作成し，それが後日，公にされるという潜在的危機感はあるのかとも考えはしました。</w:t>
+      </w:r>
+    </w:p>
+    <w:p/>
+    <w:p>
+      <w:r>
+        <w:rPr>
+          <w:rFonts w:hint="eastAsia"/>
+        </w:rPr>
+        <w:t xml:space="preserve">　モトケンこと矢部善朗弁護士（京都弁護士会）との関係も一定の距離感を感じされるものがありますが，モトケンこと矢部善朗弁護士（京都弁護士会）を疑問視する発言というのは見かけておらず，その辺りの認識に余り変化はない気がしています。</w:t>
+      </w:r>
+    </w:p>
+    <w:p/>
+    <w:p>
+      <w:pPr>
+        <w:pStyle w:val="5"/>
+        <w:numPr>
+          <w:ilvl w:val="0"/>
+          <w:numId w:val="35"/>
+        </w:numPr>
+      </w:pPr>
+      <w:r>
+        <w:rPr>
+          <w:rFonts w:hint="eastAsia"/>
+        </w:rPr>
+        <w:t>モトケンこと矢部善朗弁護士（京都弁護士会）との関係性</w:t>
+      </w:r>
+    </w:p>
+    <w:p>
+      <w:r>
+        <w:t>-  (from：thermalpaper00) (to：</w:t>
+      </w:r>
+      <w:proofErr w:type="spellStart"/>
+      <w:r>
+        <w:t>motoken_tw</w:t>
+      </w:r>
+      <w:proofErr w:type="spellEnd"/>
+      <w:r>
+        <w:t xml:space="preserve">) - Twitter検索 / Twitter https://twitter.com/search?lang=ja&amp;q=(from%3Athermalpaper00)%20(to%3Amotoken_tw)&amp;src=typed_query  </w:t>
+      </w:r>
+    </w:p>
+    <w:p/>
+    <w:p>
+      <w:r>
+        <w:rPr>
+          <w:rFonts w:hint="eastAsia"/>
+        </w:rPr>
+        <w:lastRenderedPageBreak/>
+        <w:t xml:space="preserve">　上記のTwitter検索は，感熱紙というアカウントからモトケンこと矢部善朗弁護士（京都弁護士会）に向けた返信ツイートを指定したものになります。</w:t>
+      </w:r>
+    </w:p>
+    <w:p/>
+    <w:p>
+      <w:pPr>
+        <w:pStyle w:val="af9"/>
+        <w:ind w:left="480"/>
+      </w:pPr>
+      <w:r>
+        <w:t xml:space="preserve">- TW thermalpaper00（感熱紙(疑似太陽炉)） 日時： 2017-01-11 23:07:00 URL： https://twitter.com/thermalpaper00status/819183836424613893  </w:t>
+      </w:r>
+    </w:p>
+    <w:p>
+      <w:pPr>
+        <w:pStyle w:val="af9"/>
+        <w:ind w:left="480"/>
+      </w:pPr>
+      <w:r>
+        <w:t>&gt; @motoken_tw 共謀罪に限らず、自身の批判や懸念をたしなめられたり否定されたりすると、自分の全人格を否定されたかのごとく反発したり激怒したりする人が最近増えてきましたねえ。</w:t>
+      </w:r>
+    </w:p>
+    <w:p>
+      <w:pPr>
+        <w:pStyle w:val="af9"/>
+        <w:ind w:left="480"/>
+      </w:pPr>
+    </w:p>
+    <w:p/>
+    <w:p>
+      <w:r>
+        <w:rPr>
+          <w:rFonts w:hint="eastAsia"/>
+        </w:rPr>
+        <w:t xml:space="preserve">　2017年1月11日と古めですが，上記の感熱紙というアカウントのツイートは，次のモトケンこと矢部善朗弁護士（京都弁護士会）のツイートに宛てたものになります。</w:t>
+      </w:r>
+    </w:p>
+    <w:p/>
+    <w:p>
+      <w:pPr>
+        <w:pStyle w:val="af9"/>
+        <w:ind w:left="480"/>
+      </w:pPr>
+      <w:r>
+        <w:t xml:space="preserve">- TW </w:t>
+      </w:r>
+      <w:proofErr w:type="spellStart"/>
+      <w:r>
+        <w:t>motoken_tw</w:t>
+      </w:r>
+      <w:proofErr w:type="spellEnd"/>
+      <w:r>
+        <w:t xml:space="preserve">（モトケン） 日時： 2017-01-11 22:48:55 URL： https://twitter.com/motoken_twstatus/819179282148622337  </w:t>
+      </w:r>
+    </w:p>
+    <w:p>
+      <w:pPr>
+        <w:pStyle w:val="af9"/>
+        <w:ind w:left="480"/>
+      </w:pPr>
+      <w:r>
+        <w:t>&gt; 共謀罪に対する全く的外れな批判をよく見るのだが、そういう批判を的外れだと批判したら共謀罪に賛成しているように見られるんだろうな。。。</w:t>
+      </w:r>
+    </w:p>
+    <w:p>
+      <w:pPr>
+        <w:pStyle w:val="af9"/>
+        <w:ind w:left="480"/>
+      </w:pPr>
+    </w:p>
+    <w:p/>
+    <w:p>
+      <w:r>
+        <w:rPr>
+          <w:rFonts w:hint="eastAsia"/>
+        </w:rPr>
+        <w:t xml:space="preserve">　この的外れというのも，モトケンこと矢部善朗弁護士（京都弁護士会）のツイートでは，ちょくちょく見かけてきたものですが，まとめ記事の作成はなかったかもしれません。</w:t>
+      </w:r>
+    </w:p>
+    <w:p/>
+    <w:p>
+      <w:r>
+        <w:rPr>
+          <w:rFonts w:hint="eastAsia"/>
+        </w:rPr>
+        <w:t xml:space="preserve">　モトケンこと矢部善朗弁護士（京都弁護士会）の常套句が「議論」で，それに絡めて使われることが多く，批判的と言うよりは，攻撃性を感じる</w:t>
+      </w:r>
+      <w:r>
+        <w:rPr>
+          <w:rFonts w:hint="eastAsia"/>
+        </w:rPr>
+        <w:t>モトケンこと矢部善朗弁護士（京都弁護士会）の特性になります。</w:t>
+      </w:r>
+    </w:p>
+    <w:p/>
+    <w:p>
+      <w:r>
+        <w:t>- 2020年11月04日15時29分の登録： REGEXP：”的外れ”／モトケン（@motoken_tw）の検索（2010-05-30</w:t>
+      </w:r>
+      <w:r>
+        <w:rPr>
+          <w:rFonts w:hint="eastAsia"/>
+        </w:rPr>
+        <w:t>〜</w:t>
+      </w:r>
+      <w:r>
+        <w:t xml:space="preserve">2020-10-20／2020年11月04日15時29分の記録153件） </w:t>
+      </w:r>
+      <w:hyperlink r:id="rId8" w:history="1">
+        <w:r>
+          <w:rPr>
+            <w:rStyle w:val="afa"/>
+          </w:rPr>
+          <w:t>http://kk2020-09.blogspot.com/2020/11/regexpmotokentw2010-05-302020-10.html</w:t>
+        </w:r>
+      </w:hyperlink>
+    </w:p>
+    <w:p/>
+    <w:p>
+      <w:r>
+        <w:rPr>
+          <w:rFonts w:hint="eastAsia"/>
+        </w:rPr>
+        <w:lastRenderedPageBreak/>
+        <w:t xml:space="preserve">　「的外れ」の先に見えるのが「捏造」だったとも思います。これもまとめ記事を作成しておきます。</w:t>
+      </w:r>
+    </w:p>
+    <w:p/>
+    <w:p>
+      <w:r>
+        <w:rPr>
+          <w:rFonts w:hint="eastAsia"/>
+        </w:rPr>
+        <w:t xml:space="preserve">　次の感熱紙というアカウントのツイートは，今年の8月20日となっていました。それもモトケンこと矢部善朗弁護士（京都弁護士会）にコメントを求められての対応のようです。</w:t>
+      </w:r>
+    </w:p>
+    <w:p/>
+    <w:p>
+      <w:pPr>
+        <w:pStyle w:val="af9"/>
+        <w:ind w:left="480"/>
+      </w:pPr>
+      <w:r>
+        <w:t xml:space="preserve">- TW thermalpaper00（感熱紙(疑似太陽炉)） 日時： 2020-08-20 12:39:32 URL： https://twitter.com/thermalpaper00status/1296290745008103424  </w:t>
+      </w:r>
+    </w:p>
+    <w:p>
+      <w:pPr>
+        <w:pStyle w:val="af9"/>
+        <w:ind w:left="480"/>
+      </w:pPr>
+      <w:r>
+        <w:t>&gt; @motoken_tw え、自分ですか。</w:t>
+      </w:r>
+    </w:p>
+    <w:p>
+      <w:pPr>
+        <w:pStyle w:val="af9"/>
+        <w:ind w:left="480"/>
+      </w:pPr>
+      <w:r>
+        <w:t>&gt; 規範はド新任でもない限り「読んだことがない」という警察官はいないと思います。ただ、警察学校の授業や昇任試験の対象ではないので「内容を全て暗記している」というパターンも少ないでしょう。</w:t>
+      </w:r>
+    </w:p>
+    <w:p>
+      <w:pPr>
+        <w:pStyle w:val="af9"/>
+        <w:ind w:left="480"/>
+      </w:pPr>
+    </w:p>
+    <w:p/>
+    <w:p>
+      <w:pPr>
+        <w:pStyle w:val="af9"/>
+        <w:ind w:left="480"/>
+      </w:pPr>
+      <w:r>
+        <w:t xml:space="preserve">- TW </w:t>
+      </w:r>
+      <w:proofErr w:type="spellStart"/>
+      <w:r>
+        <w:t>motoken_tw</w:t>
+      </w:r>
+      <w:proofErr w:type="spellEnd"/>
+      <w:r>
+        <w:t xml:space="preserve">（モトケン） 日時： 2020-08-20 10:31:46 URL： https://twitter.com/motoken_twstatus/1296258591398141952  </w:t>
+      </w:r>
+    </w:p>
+    <w:p>
+      <w:pPr>
+        <w:pStyle w:val="af9"/>
+        <w:ind w:left="480"/>
+      </w:pPr>
+      <w:r>
+        <w:t>&gt; 感熱紙さん @thermalpaper00 コメントありますか？</w:t>
+      </w:r>
+    </w:p>
+    <w:p>
+      <w:pPr>
+        <w:pStyle w:val="af9"/>
+        <w:ind w:left="480"/>
+      </w:pPr>
+    </w:p>
+    <w:p/>
+    <w:p>
+      <w:r>
+        <w:rPr>
+          <w:rFonts w:hint="eastAsia"/>
+        </w:rPr>
+        <w:t xml:space="preserve">　次に，ここ数日，モトケンこと矢部善朗弁護士（京都弁護士会）のタイムラインの大半を占めるのが，AED関連のツイートなのですが，昨年の5月16日日にもAEDのツイートがあって，感熱紙というアカウントとのやりとりとなっていました。少し憶えのあったツイートです。</w:t>
+      </w:r>
+    </w:p>
+    <w:p/>
+    <w:p>
+      <w:pPr>
+        <w:pStyle w:val="af9"/>
+        <w:ind w:left="480"/>
+      </w:pPr>
+      <w:r>
+        <w:t xml:space="preserve">- TW thermalpaper00（感熱紙(疑似太陽炉)） 日時： 2019-05-16 09:52:50 URL： https://twitter.com/thermalpaper00status/1128825602440515584  </w:t>
+      </w:r>
+    </w:p>
+    <w:p>
+      <w:pPr>
+        <w:pStyle w:val="af9"/>
+        <w:ind w:left="480"/>
+      </w:pPr>
+      <w:r>
+        <w:t>&gt; @motoken_tw AED使用に絡んで現実に訴訟になってるのは「AEDを使わなかった」「AEDを上手く使えなかった」という理由によるものなんですよねえ。今のところ対象は学校の先生というある程度の救護義務がある職種の人で、何れも請求棄却されていますが、今後</w:t>
+      </w:r>
+      <w:r>
+        <w:rPr>
+          <w:rFonts w:hint="eastAsia"/>
+        </w:rPr>
+        <w:t>は分かりません。</w:t>
+      </w:r>
+    </w:p>
+    <w:p>
+      <w:pPr>
+        <w:pStyle w:val="af9"/>
+        <w:ind w:left="480"/>
+      </w:pPr>
+    </w:p>
+    <w:p/>
+    <w:p>
+      <w:pPr>
+        <w:pStyle w:val="af9"/>
+        <w:ind w:left="480"/>
+      </w:pPr>
+      <w:r>
+        <w:t xml:space="preserve">- TW </w:t>
+      </w:r>
+      <w:proofErr w:type="spellStart"/>
+      <w:r>
+        <w:t>motoken_tw</w:t>
+      </w:r>
+      <w:proofErr w:type="spellEnd"/>
+      <w:r>
+        <w:t xml:space="preserve">（モトケン） 日時： 2019-05-16 08:32:03 URL： https://twitter.com/motoken_twstatus/1128805272959442944  </w:t>
+      </w:r>
+    </w:p>
+    <w:p>
+      <w:pPr>
+        <w:pStyle w:val="af9"/>
+        <w:ind w:left="480"/>
+      </w:pPr>
+      <w:r>
+        <w:t>&gt; 再掲しますけど、AEDを使ったら訴えられたりネットで誹謗中傷されるのが心配だと言う人はこういう心配はしないのかな？</w:t>
+      </w:r>
+    </w:p>
+    <w:p>
+      <w:pPr>
+        <w:pStyle w:val="af9"/>
+        <w:ind w:left="480"/>
+      </w:pPr>
+      <w:r>
+        <w:t>&gt; https://t.co/VMPGJn65rx</w:t>
+      </w:r>
+    </w:p>
+    <w:p>
+      <w:pPr>
+        <w:pStyle w:val="af9"/>
+        <w:ind w:left="480"/>
+      </w:pPr>
+    </w:p>
+    <w:p/>
+    <w:p>
+      <w:r>
+        <w:rPr>
+          <w:rFonts w:hint="eastAsia"/>
+        </w:rPr>
+        <w:t xml:space="preserve">　本日は11月4日なので，2週間ほど前ですが，感熱紙というアカウントとモトケンこと矢部</w:t>
+      </w:r>
+      <w:r>
+        <w:rPr>
+          <w:rFonts w:hint="eastAsia"/>
+        </w:rPr>
+        <w:lastRenderedPageBreak/>
+        <w:t>善朗弁護士（京都弁護士会）との間にツイートのやりとりがあったようです。</w:t>
+      </w:r>
+    </w:p>
+    <w:p/>
+    <w:p>
+      <w:pPr>
+        <w:pStyle w:val="af9"/>
+        <w:ind w:left="480"/>
+      </w:pPr>
+      <w:r>
+        <w:t xml:space="preserve">- TW thermalpaper00（感熱紙(疑似太陽炉)） 日時： 2020-10-22 17:22:16 URL： https://twitter.com/thermalpaper00status/1319192332164497408  </w:t>
+      </w:r>
+    </w:p>
+    <w:p>
+      <w:pPr>
+        <w:pStyle w:val="af9"/>
+        <w:ind w:left="480"/>
+      </w:pPr>
+      <w:r>
+        <w:t>&gt; @motoken_tw 多分テレビ業界の中では、ああいうのが「理詰め」と認識されているのではないかと。</w:t>
+      </w:r>
+    </w:p>
+    <w:p>
+      <w:pPr>
+        <w:pStyle w:val="af9"/>
+        <w:ind w:left="480"/>
+      </w:pPr>
+    </w:p>
+    <w:p/>
+    <w:p>
+      <w:pPr>
+        <w:pStyle w:val="af9"/>
+        <w:ind w:left="480"/>
+      </w:pPr>
+      <w:r>
+        <w:t xml:space="preserve">- TW </w:t>
+      </w:r>
+      <w:proofErr w:type="spellStart"/>
+      <w:r>
+        <w:t>motoken_tw</w:t>
+      </w:r>
+      <w:proofErr w:type="spellEnd"/>
+      <w:r>
+        <w:t xml:space="preserve">（モトケン） 日時： 2020-10-22 17:16:30 URL： https://twitter.com/motoken_twstatus/1319190883099525121  </w:t>
+      </w:r>
+    </w:p>
+    <w:p>
+      <w:pPr>
+        <w:pStyle w:val="af9"/>
+        <w:ind w:left="480"/>
+      </w:pPr>
+      <w:r>
+        <w:t>&gt; @thermalpaper00 元ツイが指摘しているように、どこに「ロジック」があるんでしょうね？？？</w:t>
+      </w:r>
+    </w:p>
+    <w:p>
+      <w:pPr>
+        <w:pStyle w:val="af9"/>
+        <w:ind w:left="480"/>
+      </w:pPr>
+    </w:p>
+    <w:p/>
+    <w:p>
+      <w:pPr>
+        <w:pStyle w:val="af9"/>
+        <w:ind w:left="480"/>
+      </w:pPr>
+      <w:r>
+        <w:t xml:space="preserve">- TW thermalpaper00（感熱紙(疑似太陽炉)） 日時： 2020-10-22 17:06:40 URL： https://twitter.com/thermalpaper00status/1319188407277371392  </w:t>
+      </w:r>
+    </w:p>
+    <w:p>
+      <w:pPr>
+        <w:pStyle w:val="af9"/>
+        <w:ind w:left="480"/>
+      </w:pPr>
+      <w:r>
+        <w:t>&gt; ロジハラというより単なるモラハラだよなあ。多分これ作った人は「正論」の意味が分かってない。 https://t.co/FLn7BAfKqF</w:t>
+      </w:r>
+    </w:p>
+    <w:p>
+      <w:pPr>
+        <w:pStyle w:val="af9"/>
+        <w:ind w:left="480"/>
+      </w:pPr>
+    </w:p>
+    <w:p/>
+    <w:p>
+      <w:r>
+        <w:rPr>
+          <w:rFonts w:hint="eastAsia"/>
+        </w:rPr>
+        <w:t xml:space="preserve">　元のツイートというのが消えていました。ここ最近のモトケンこと矢部善朗弁護士（京都弁護士会）ですが，かなり暴走気味と感じています。その前は，3，4週間ほどだったでしょうか，ツイートの更新がなく，再開と同時にロックが掛かっていたとTwitter社を批判していました。</w:t>
+      </w:r>
+    </w:p>
+    <w:p/>
+    <w:p>
+      <w:r>
+        <w:rPr>
+          <w:rFonts w:hint="eastAsia"/>
+        </w:rPr>
+        <w:t xml:space="preserve">　実は，私も今日，朝に@kk_hironoのアカウントでロックされていることに気がついたのですが，ツイートの内容を指摘されロックを受けたのは初めてのことでした。引用部分だったのですが，ツイートを削除すると，たちまち解除されました。</w:t>
+      </w:r>
+    </w:p>
+    <w:p/>
+    <w:p>
+      <w:r>
+        <w:rPr>
+          <w:rFonts w:hint="eastAsia"/>
+        </w:rPr>
+        <w:t xml:space="preserve">　すぐに削除してしまったので，いつのツイートなのか確認できなかったのですが，あとにブロックされたアカウントのツイートもそのまま残る</w:t>
+      </w:r>
+      <w:proofErr w:type="spellStart"/>
+      <w:r>
+        <w:rPr>
+          <w:rFonts w:hint="eastAsia"/>
+        </w:rPr>
+        <w:t>Twilog</w:t>
+      </w:r>
+      <w:proofErr w:type="spellEnd"/>
+      <w:r>
+        <w:rPr>
+          <w:rFonts w:hint="eastAsia"/>
+        </w:rPr>
+        <w:t>では，検索でそのツイートが見つかりました。</w:t>
+      </w:r>
+    </w:p>
+    <w:p/>
+    <w:p>
+      <w:pPr>
+        <w:pStyle w:val="url"/>
+      </w:pPr>
+      <w:r>
+        <w:t xml:space="preserve">- 刑事告発・非常上告＿金沢地方検察庁御中(@kk_hirono)/「幼女」の検索結果 - </w:t>
+      </w:r>
+      <w:proofErr w:type="spellStart"/>
+      <w:r>
+        <w:t>Twilog</w:t>
+      </w:r>
+      <w:proofErr w:type="spellEnd"/>
+      <w:r>
+        <w:t xml:space="preserve"> https://twilog.org/kk_hirono/search?word=%E5%B9%BC%E5%A5%B3&amp;ao=a  </w:t>
+      </w:r>
+    </w:p>
+    <w:p/>
+    <w:p>
+      <w:r>
+        <w:rPr>
+          <w:rFonts w:hint="eastAsia"/>
+        </w:rPr>
+        <w:t xml:space="preserve">　上記の</w:t>
+      </w:r>
+      <w:proofErr w:type="spellStart"/>
+      <w:r>
+        <w:rPr>
+          <w:rFonts w:hint="eastAsia"/>
+        </w:rPr>
+        <w:t>Twilog</w:t>
+      </w:r>
+      <w:proofErr w:type="spellEnd"/>
+      <w:r>
+        <w:rPr>
+          <w:rFonts w:hint="eastAsia"/>
+        </w:rPr>
+        <w:t>の検索結果に9月4日のツイートとして残っていますが，9月3日にも同じ文言を含むツイートが非常上告-最高検察庁御中_ツイッター（@s_hirono）にあって，うの字のツイートを記録したものでした。</w:t>
+      </w:r>
+    </w:p>
+    <w:p/>
+    <w:p>
+      <w:r>
+        <w:rPr>
+          <w:rFonts w:hint="eastAsia"/>
+        </w:rPr>
+        <w:t xml:space="preserve">　非常上告-最高検察庁御中_ツイッター（@s_hirono）のアカウントでTwitterにログインし確認したのですが，ロックは掛かっていませんでした。</w:t>
+      </w:r>
+    </w:p>
+    <w:p/>
+    <w:p>
+      <w:r>
+        <w:rPr>
+          <w:rFonts w:hint="eastAsia"/>
+        </w:rPr>
+        <w:t xml:space="preserve">　小倉秀夫弁護士も昨年の6月だったと思いますが，ツイートの削除要請でロックが掛かり，要請に応じないまま更新されなくなり，最近になって別のアカウントでツイートを再開しています。</w:t>
+      </w:r>
+    </w:p>
+    <w:p/>
+    <w:p>
+      <w:r>
+        <w:rPr>
+          <w:rFonts w:hint="eastAsia"/>
+        </w:rPr>
+        <w:t xml:space="preserve">　モトケンこと矢部善朗弁護士（京都弁護士会）はTwitter社に対しても攻撃的な姿勢を示し，自己の正当性をアピールしていました。私にはその危険性を再認識させたことになるのですが，私としては様子見の状態を続けていただけです。</w:t>
+      </w:r>
+    </w:p>
+    <w:p/>
+    <w:p>
+      <w:pPr>
+        <w:ind w:firstLineChars="100" w:firstLine="240"/>
+      </w:pPr>
+      <w:r>
+        <w:rPr>
+          <w:rFonts w:hint="eastAsia"/>
+        </w:rPr>
+        <w:t>感熱紙</w:t>
+      </w:r>
+      <w:r>
+        <w:t>(疑似太陽炉)@thermalpaper00</w:t>
+      </w:r>
+      <w:r>
+        <w:rPr>
+          <w:rFonts w:hint="eastAsia"/>
+        </w:rPr>
+        <w:t>というアカウントのタイムラインは，ブラウザのブックマークに入れているものの余り開かないのですが，モトケンこと矢部善朗弁護士（京都弁護士会）への返信ツイートをみると珍しく感じていました。実際は，思った以上に数があり，関係性が継続していたようです。</w:t>
+      </w:r>
+    </w:p>
+    <w:p/>
+    <w:p>
+      <w:r>
+        <w:rPr>
+          <w:rFonts w:hint="eastAsia"/>
+        </w:rPr>
+        <w:t xml:space="preserve">　余り見ておらず記録も少なめという感覚だったのですが，「</w:t>
+      </w:r>
+      <w:proofErr w:type="spellStart"/>
+      <w:r>
+        <w:t>dp</w:t>
+      </w:r>
+      <w:proofErr w:type="spellEnd"/>
+      <w:r>
+        <w:t xml:space="preserve"> -</w:t>
+      </w:r>
+      <w:proofErr w:type="spellStart"/>
+      <w:r>
+        <w:t>p|grep</w:t>
+      </w:r>
+      <w:proofErr w:type="spellEnd"/>
+      <w:r>
+        <w:t xml:space="preserve"> thermalpaper00 |</w:t>
+      </w:r>
+      <w:proofErr w:type="spellStart"/>
+      <w:r>
+        <w:t>wc</w:t>
+      </w:r>
+      <w:proofErr w:type="spellEnd"/>
+      <w:r>
+        <w:t xml:space="preserve"> -l</w:t>
+      </w:r>
+      <w:r>
+        <w:rPr>
+          <w:rFonts w:hint="eastAsia"/>
+        </w:rPr>
+        <w:t>」の結果は，278件となっていました。参考資料としてブログ記事を作成しておきます。</w:t>
+      </w:r>
+    </w:p>
+    <w:p/>
+    <w:p>
+      <w:pPr>
+        <w:pStyle w:val="url"/>
+      </w:pPr>
+      <w:r>
+        <w:t xml:space="preserve">- 1044：2020-11-04_16:31:12 ＊ 参考資料：モトケンこと矢部善朗弁護士（京都弁護士会）と関係性の強い現職警察官，感熱紙というTwitterアカウントの記録，ブログ記事278件 </w:t>
+      </w:r>
+      <w:hyperlink r:id="rId9" w:history="1">
+        <w:r>
+          <w:rPr>
+            <w:rStyle w:val="afa"/>
+          </w:rPr>
+          <w:t>https://hirono-hideki.hatenadiary.jp/entry/2020/11/04/163103</w:t>
+        </w:r>
+      </w:hyperlink>
+    </w:p>
+    <w:p/>
+    <w:p>
+      <w:pPr>
+        <w:pStyle w:val="url"/>
+      </w:pPr>
+      <w:r>
+        <w:t>- 2020年11月04日16時35分の登録： TWEET：”2009-12-15 19:36</w:t>
+      </w:r>
+      <w:r>
+        <w:rPr>
+          <w:rFonts w:hint="eastAsia"/>
+        </w:rPr>
+        <w:t>〜</w:t>
+      </w:r>
+      <w:r>
+        <w:t xml:space="preserve">2020-11-04 08:51”／感熱紙(疑似太陽炉)（@thermalpaper00）の検索（2020年11月04日16時34分の記録1229件） </w:t>
+      </w:r>
+      <w:hyperlink r:id="rId10" w:history="1">
+        <w:r>
+          <w:rPr>
+            <w:rStyle w:val="afa"/>
+          </w:rPr>
+          <w:t>http://kk2020-09.blogspot.com/2020/11/tweet2009-12-15-19362020-11-04.html</w:t>
+        </w:r>
+      </w:hyperlink>
+    </w:p>
+    <w:p/>
+    <w:p>
+      <w:r>
+        <w:rPr>
+          <w:rFonts w:hint="eastAsia"/>
+        </w:rPr>
+        <w:t xml:space="preserve">　思ったより数があって1229件だったのですが，データベースに記録済みの感熱紙というアカウントのツイートです。思ったより数があったので，モトケンこと矢部善朗弁護士（京都弁護士会）の関連したものも期待以上にありそうです。新たに追加する気力はなかったものです。</w:t>
+      </w:r>
+    </w:p>
+    <w:p/>
+    <w:p>
+      <w:r>
+        <w:rPr>
+          <w:rFonts w:hint="eastAsia"/>
+        </w:rPr>
+        <w:t xml:space="preserve">　データベースに登録中で，この処理にけっこう時間が掛かって不満なのですが，まとめ記事の作成は次のように完了しています。けっこう意外な結果で，モトケンこと矢部善朗弁護士（京都弁護士会）の方が数が少ないというのは，予想の逆転現象でした。</w:t>
+      </w:r>
+    </w:p>
+    <w:p/>
+    <w:p>
+      <w:pPr>
+        <w:pStyle w:val="af9"/>
+        <w:ind w:left="480"/>
+      </w:pPr>
+      <w:r>
+        <w:t>(py37_env) a66@DESKTOP-1ASSOGN:~$ ajx-user-mysql-REGEXP_blogger_hirono2014sk.rb thermalpaper00 '@</w:t>
+      </w:r>
+      <w:proofErr w:type="spellStart"/>
+      <w:r>
+        <w:t>motoken_tw</w:t>
+      </w:r>
+      <w:proofErr w:type="spellEnd"/>
+      <w:r>
+        <w:t>' '1000-01-01/3000-12-31'</w:t>
+      </w:r>
+    </w:p>
+    <w:p>
+      <w:pPr>
+        <w:pStyle w:val="af9"/>
+        <w:ind w:left="480"/>
+      </w:pPr>
+      <w:r>
+        <w:t xml:space="preserve">SELECT * FROM </w:t>
+      </w:r>
+      <w:proofErr w:type="spellStart"/>
+      <w:r>
+        <w:t>tw_user_tweet</w:t>
+      </w:r>
+      <w:proofErr w:type="spellEnd"/>
+      <w:r>
+        <w:t xml:space="preserve"> WHERE </w:t>
+      </w:r>
+      <w:proofErr w:type="spellStart"/>
+      <w:r>
+        <w:t>tw_date</w:t>
+      </w:r>
+      <w:proofErr w:type="spellEnd"/>
+      <w:r>
+        <w:t xml:space="preserve"> BETWEEN '1000-01-01' AND '3000-12-31' AND (user LIKE "thermalpaper00") AND  tweet REGEXP "@</w:t>
+      </w:r>
+      <w:proofErr w:type="spellStart"/>
+      <w:r>
+        <w:t>motoken_tw</w:t>
+      </w:r>
+      <w:proofErr w:type="spellEnd"/>
+      <w:r>
+        <w:t xml:space="preserve">"  ORDER BY </w:t>
+      </w:r>
+      <w:proofErr w:type="spellStart"/>
+      <w:r>
+        <w:t>tw_date</w:t>
+      </w:r>
+      <w:proofErr w:type="spellEnd"/>
+      <w:r>
+        <w:t xml:space="preserve"> ASC</w:t>
+      </w:r>
+    </w:p>
+    <w:p>
+      <w:pPr>
+        <w:pStyle w:val="af9"/>
+        <w:ind w:left="480"/>
+      </w:pPr>
+      <w:r>
+        <w:t>REGEXP：”@</w:t>
+      </w:r>
+      <w:proofErr w:type="spellStart"/>
+      <w:r>
+        <w:t>motoken_tw</w:t>
+      </w:r>
+      <w:proofErr w:type="spellEnd"/>
+      <w:r>
+        <w:t>”／感熱紙(疑似太陽炉)（@thermalpaper00）の検索（2009-12-15</w:t>
+      </w:r>
+      <w:r>
+        <w:rPr>
+          <w:rFonts w:hint="eastAsia"/>
+        </w:rPr>
+        <w:t>〜</w:t>
+      </w:r>
+      <w:r>
+        <w:t>2019-12-31／2020年11月04日16時42分の記録290件）</w:t>
+      </w:r>
+    </w:p>
+    <w:p>
+      <w:pPr>
+        <w:pStyle w:val="af9"/>
+        <w:ind w:left="480"/>
+      </w:pPr>
+      <w:r>
+        <w:t xml:space="preserve">(py37_env) a66@DESKTOP-1ASSOGN:~$ ajx-user-mysql-REGEXP_blogger_hirono2014sk.rb </w:t>
+      </w:r>
+      <w:proofErr w:type="spellStart"/>
+      <w:r>
+        <w:t>motoken_tw</w:t>
+      </w:r>
+      <w:proofErr w:type="spellEnd"/>
+      <w:r>
+        <w:t xml:space="preserve"> 'thermalpaper00' '1000-01-01/3000-12-31'</w:t>
+      </w:r>
+    </w:p>
+    <w:p>
+      <w:pPr>
+        <w:pStyle w:val="af9"/>
+        <w:ind w:left="480"/>
+      </w:pPr>
+      <w:r>
+        <w:t xml:space="preserve">SELECT * FROM </w:t>
+      </w:r>
+      <w:proofErr w:type="spellStart"/>
+      <w:r>
+        <w:t>tw_user_tweet</w:t>
+      </w:r>
+      <w:proofErr w:type="spellEnd"/>
+      <w:r>
+        <w:t xml:space="preserve"> WHERE </w:t>
+      </w:r>
+      <w:proofErr w:type="spellStart"/>
+      <w:r>
+        <w:t>tw_date</w:t>
+      </w:r>
+      <w:proofErr w:type="spellEnd"/>
+      <w:r>
+        <w:t xml:space="preserve"> BETWEEN '1000-01-01' AND '3000-12-31' AND (user LIKE "</w:t>
+      </w:r>
+      <w:proofErr w:type="spellStart"/>
+      <w:r>
+        <w:t>motoken_tw</w:t>
+      </w:r>
+      <w:proofErr w:type="spellEnd"/>
+      <w:r>
+        <w:t xml:space="preserve">") AND  tweet REGEXP "thermalpaper00"  ORDER BY </w:t>
+      </w:r>
+      <w:proofErr w:type="spellStart"/>
+      <w:r>
+        <w:t>tw_date</w:t>
+      </w:r>
+      <w:proofErr w:type="spellEnd"/>
+      <w:r>
+        <w:t xml:space="preserve"> ASC</w:t>
+      </w:r>
+    </w:p>
+    <w:p>
+      <w:pPr>
+        <w:pStyle w:val="af9"/>
+        <w:ind w:left="480"/>
+      </w:pPr>
+      <w:r>
+        <w:t>REGEXP：”thermalpaper00”／モトケン（@motoken_tw）の検索（2009-12-16</w:t>
+      </w:r>
+      <w:r>
+        <w:rPr>
+          <w:rFonts w:hint="eastAsia"/>
+        </w:rPr>
+        <w:t>〜</w:t>
+      </w:r>
+      <w:r>
+        <w:t>2020-10-22／2020年11月04日16時43分の記録208件）</w:t>
+      </w:r>
+    </w:p>
+    <w:p>
+      <w:pPr>
+        <w:pStyle w:val="af9"/>
+        <w:ind w:left="480"/>
+      </w:pPr>
+    </w:p>
+    <w:p/>
+    <w:p>
+      <w:pPr>
+        <w:pStyle w:val="url"/>
+      </w:pPr>
+      <w:r>
+        <w:t>- 2020年11月04日16時42分の登録： REGEXP：”@</w:t>
+      </w:r>
+      <w:proofErr w:type="spellStart"/>
+      <w:r>
+        <w:t>motoken_tw</w:t>
+      </w:r>
+      <w:proofErr w:type="spellEnd"/>
+      <w:r>
+        <w:t>”／感熱紙(疑似太陽炉)（@thermalpaper00）の検索（2009-12-15</w:t>
+      </w:r>
+      <w:r>
+        <w:rPr>
+          <w:rFonts w:hint="eastAsia"/>
+        </w:rPr>
+        <w:t>〜</w:t>
+      </w:r>
+      <w:r>
+        <w:t>2019-12-31／2020年11月04日16時42分の記録290件） http://kk2020-09.blogspot.com/2020/11/regexpmotokentwthermalpaper002009-12.html</w:t>
+      </w:r>
+    </w:p>
+    <w:p>
+      <w:pPr>
+        <w:pStyle w:val="url"/>
+      </w:pPr>
+      <w:r>
+        <w:t xml:space="preserve"> - 2020年11月04日16時43分の登録： REGEXP：”thermalpaper00”／モトケン（@motoken_tw）の検索（2009-12-16</w:t>
+      </w:r>
+      <w:r>
+        <w:rPr>
+          <w:rFonts w:hint="eastAsia"/>
+        </w:rPr>
+        <w:t>〜</w:t>
+      </w:r>
+      <w:r>
+        <w:t xml:space="preserve">2020-10-22／2020年11月04日16時43分の記録208件） </w:t>
+      </w:r>
+      <w:r>
+        <w:lastRenderedPageBreak/>
+        <w:t>http://kk2020-09.blogspot.com/2020/11/regexpthermalpaper00motokentw2009-12.html</w:t>
+      </w:r>
+    </w:p>
+    <w:p/>
+    <w:p>
+      <w:r>
+        <w:rPr>
+          <w:rFonts w:hint="eastAsia"/>
+        </w:rPr>
+        <w:t xml:space="preserve">　確認しておきたかったことが，8月20日のツイートとして記録されていました。見た憶えのある内容のツイートですが，数年前のことかと思っていました。いくつか似た内容のツイートがあるのかもしれません。</w:t>
+      </w:r>
+    </w:p>
+    <w:p/>
+    <w:p>
+      <w:pPr>
+        <w:pStyle w:val="af9"/>
+        <w:ind w:left="480"/>
+      </w:pPr>
+      <w:r>
+        <w:t xml:space="preserve">- （206／208） TW </w:t>
+      </w:r>
+      <w:proofErr w:type="spellStart"/>
+      <w:r>
+        <w:t>motoken_tw</w:t>
+      </w:r>
+      <w:proofErr w:type="spellEnd"/>
+      <w:r>
+        <w:t>（モトケン） 日時： 2020-08-20 13:30:00 +0900 URL： https://twitter.com/motoken_tw/status/1296303608187613185</w:t>
+      </w:r>
+    </w:p>
+    <w:p>
+      <w:pPr>
+        <w:pStyle w:val="af9"/>
+        <w:ind w:left="480"/>
+      </w:pPr>
+    </w:p>
+    <w:p>
+      <w:pPr>
+        <w:pStyle w:val="af9"/>
+        <w:ind w:left="480"/>
+      </w:pPr>
+      <w:r>
+        <w:t>&gt; @thermalpaper00 ありがとうございました。</w:t>
+      </w:r>
+    </w:p>
+    <w:p>
+      <w:pPr>
+        <w:pStyle w:val="af9"/>
+        <w:ind w:left="480"/>
+      </w:pPr>
+      <w:r>
+        <w:t>&gt;</w:t>
+      </w:r>
+    </w:p>
+    <w:p>
+      <w:pPr>
+        <w:pStyle w:val="af9"/>
+        <w:ind w:left="480"/>
+      </w:pPr>
+      <w:r>
+        <w:t>&gt; 知らない人がいるかも知れませんが、感熱紙さんは警察の中の人です。</w:t>
+      </w:r>
+    </w:p>
+    <w:p/>
+    <w:p>
+      <w:pPr>
+        <w:pStyle w:val="af9"/>
+        <w:ind w:left="480"/>
+      </w:pPr>
+      <w:r>
+        <w:t xml:space="preserve">- TW </w:t>
+      </w:r>
+      <w:proofErr w:type="spellStart"/>
+      <w:r>
+        <w:t>motoken_tw</w:t>
+      </w:r>
+      <w:proofErr w:type="spellEnd"/>
+      <w:r>
+        <w:t xml:space="preserve">（モトケン） 日時： 2020-08-20 13:30:39 URL： https://twitter.com/motoken_twstatus/1296303608187613185  </w:t>
+      </w:r>
+    </w:p>
+    <w:p>
+      <w:pPr>
+        <w:pStyle w:val="af9"/>
+        <w:ind w:left="480"/>
+      </w:pPr>
+      <w:r>
+        <w:t>&gt; @thermalpaper00 ありがとうございました。</w:t>
+      </w:r>
+    </w:p>
+    <w:p>
+      <w:pPr>
+        <w:pStyle w:val="af9"/>
+        <w:ind w:left="480"/>
+      </w:pPr>
+      <w:r>
+        <w:t xml:space="preserve">&gt; </w:t>
+      </w:r>
+    </w:p>
+    <w:p>
+      <w:pPr>
+        <w:pStyle w:val="af9"/>
+        <w:ind w:left="480"/>
+      </w:pPr>
+      <w:r>
+        <w:t>&gt; 知らない人がいるかも知れませんが、感熱紙さんは警察の中の人です。</w:t>
+      </w:r>
+    </w:p>
+    <w:p>
+      <w:pPr>
+        <w:pStyle w:val="af9"/>
+        <w:ind w:left="480"/>
+      </w:pPr>
+    </w:p>
+    <w:p/>
+    <w:p>
+      <w:pPr>
+        <w:pStyle w:val="url"/>
+      </w:pPr>
+      <w:r>
+        <w:t>-  感熱紙さん 警察 (from：</w:t>
+      </w:r>
+      <w:proofErr w:type="spellStart"/>
+      <w:r>
+        <w:t>motoken_tw</w:t>
+      </w:r>
+      <w:proofErr w:type="spellEnd"/>
+      <w:r>
+        <w:t xml:space="preserve">) - Twitter検索 / Twitter https://twitter.com/search?lang=ja&amp;q=%E6%84%9F%E7%86%B1%E7%B4%99%E3%81%95%E3%82%93%20%E8%AD%A6%E5%AF%9F%20(from%3Amotoken_tw)&amp;src=typed_query  </w:t>
+      </w:r>
+    </w:p>
+    <w:p/>
+    <w:p>
+      <w:r>
+        <w:rPr>
+          <w:rFonts w:hint="eastAsia"/>
+        </w:rPr>
+        <w:t xml:space="preserve">　上記の検索結果は2件でしたが，まとめ記事は3件となっていました。古いものがありそうと思ったのですが，Twitter検索では見当たりませんでした。余り精度の良くないTwitter検索ではあります。</w:t>
+      </w:r>
+    </w:p>
+    <w:p/>
+    <w:p>
+      <w:pPr>
+        <w:pStyle w:val="af9"/>
+        <w:ind w:left="480"/>
+      </w:pPr>
+      <w:r>
+        <w:lastRenderedPageBreak/>
+        <w:t xml:space="preserve">- TW </w:t>
+      </w:r>
+      <w:proofErr w:type="spellStart"/>
+      <w:r>
+        <w:t>motoken_tw</w:t>
+      </w:r>
+      <w:proofErr w:type="spellEnd"/>
+      <w:r>
+        <w:t xml:space="preserve">（モトケン） 日時： 2017-01-05 00:06:03 URL： https://twitter.com/motoken_twstatus/816661981067284480  </w:t>
+      </w:r>
+    </w:p>
+    <w:p>
+      <w:pPr>
+        <w:pStyle w:val="af9"/>
+        <w:ind w:left="480"/>
+      </w:pPr>
+      <w:r>
+        <w:t>&gt; 知らない人は知らないけど知る人ぞ知る、この感熱紙さんは匿名だけど間違いなく警察の中の人だからね。 https://t.co/1LHoVxVrt5</w:t>
+      </w:r>
+    </w:p>
+    <w:p>
+      <w:pPr>
+        <w:pStyle w:val="af9"/>
+        <w:ind w:left="480"/>
+      </w:pPr>
+    </w:p>
+    <w:p/>
+    <w:p>
+      <w:r>
+        <w:rPr>
+          <w:rFonts w:hint="eastAsia"/>
+        </w:rPr>
+        <w:t xml:space="preserve">　上記も忘れていたけど思い出したツイートで，このパターンが多く，なかなか憶えきれるものではないです。</w:t>
+      </w:r>
+    </w:p>
+    <w:p/>
+    <w:p>
+      <w:pPr>
+        <w:pStyle w:val="url"/>
+      </w:pPr>
+      <w:r>
+        <w:t>- 2020年11月04日16時56分の登録： REGEXP：”感熱紙さんは．＊警察”／モトケン（@motoken_tw）の検索（2017-01-05</w:t>
+      </w:r>
+      <w:r>
+        <w:rPr>
+          <w:rFonts w:hint="eastAsia"/>
+        </w:rPr>
+        <w:t>〜</w:t>
+      </w:r>
+      <w:r>
+        <w:t>2020-08-20／2020年11月04日16時55分の記録3件） http://kk2020-09.blogspot.com/2020/11/regexpmotokentw2017-01-052020-08.html</w:t>
+      </w:r>
+    </w:p>
+    <w:p/>
+    <w:p>
+      <w:r>
+        <w:rPr>
+          <w:rFonts w:hint="eastAsia"/>
+        </w:rPr>
+        <w:t xml:space="preserve">　Twitter検索に出てこなかったのが次のツイートで，これは初見かもしれないです。もともと警部補辺りを予想していたのですが，近年は全く見かけなくなったものの万年巡査という言葉もあったぐらいなので，警部補でもそこそこの地位かと，その上だと警部になります。</w:t>
+      </w:r>
+    </w:p>
+    <w:p/>
+    <w:p>
+      <w:pPr>
+        <w:pStyle w:val="af9"/>
+        <w:ind w:left="480"/>
+      </w:pPr>
+      <w:r>
+        <w:t xml:space="preserve">- TW </w:t>
+      </w:r>
+      <w:proofErr w:type="spellStart"/>
+      <w:r>
+        <w:t>motoken_tw</w:t>
+      </w:r>
+      <w:proofErr w:type="spellEnd"/>
+      <w:r>
+        <w:t xml:space="preserve">（モトケン） 日時： 2019-05-04 18:38:07 URL： https://twitter.com/motoken_twstatus/1124609138858741762  </w:t>
+      </w:r>
+    </w:p>
+    <w:p>
+      <w:pPr>
+        <w:pStyle w:val="af9"/>
+        <w:ind w:left="480"/>
+      </w:pPr>
+      <w:r>
+        <w:t>&gt; @PAGANINI_Nicolo そのように読めますね。</w:t>
+      </w:r>
+    </w:p>
+    <w:p>
+      <w:pPr>
+        <w:pStyle w:val="af9"/>
+        <w:ind w:left="480"/>
+      </w:pPr>
+      <w:r>
+        <w:t>&gt; ちなみに、感熱紙さんはそこそこの地位にいる警察官です。</w:t>
+      </w:r>
+    </w:p>
+    <w:p>
+      <w:pPr>
+        <w:pStyle w:val="af9"/>
+        <w:ind w:left="480"/>
+      </w:pPr>
+    </w:p>
+    <w:p/>
+    <w:p>
+      <w:pPr>
+        <w:pStyle w:val="4"/>
+        <w:numPr>
+          <w:ilvl w:val="0"/>
+          <w:numId w:val="37"/>
+        </w:numPr>
+      </w:pPr>
+      <w:r>
+        <w:rPr>
+          <w:rFonts w:eastAsia="ＭＳ 明朝" w:cs="ＭＳ 明朝" w:hint="eastAsia"/>
+        </w:rPr>
+        <w:t>モトケンこと矢部善朗弁護士（京都弁護士会）の再審に関するツイートの記録</w:t>
+      </w:r>
+    </w:p>
+    <w:p>
+      <w:pPr>
+        <w:pStyle w:val="5"/>
+        <w:numPr>
+          <w:ilvl w:val="0"/>
+          <w:numId w:val="38"/>
+        </w:numPr>
+      </w:pPr>
+      <w:r>
+        <w:t>2020年11月04日17時10分の登録： REGEXP：”再審”／モトケン（@motoken_tw）の検索（2010-04-17</w:t>
+      </w:r>
+      <w:r>
+        <w:rPr>
+          <w:rFonts w:hint="eastAsia"/>
+        </w:rPr>
+        <w:t>〜</w:t>
+      </w:r>
+      <w:r>
+        <w:t>2020-05-17／2020年11月04日17時10分の記録50件）</w:t>
+      </w:r>
+    </w:p>
+    <w:p>
+      <w:pPr>
+        <w:pStyle w:val="url"/>
+      </w:pPr>
+      <w:r>
+        <w:t>- 2020年11月04日17時10分の登録： REGEXP：”再審”／モトケン（@motoken_tw）の検索（2010-04-17</w:t>
+      </w:r>
+      <w:r>
+        <w:rPr>
+          <w:rFonts w:hint="eastAsia"/>
+        </w:rPr>
+        <w:t>〜</w:t>
+      </w:r>
+      <w:r>
+        <w:t xml:space="preserve">2020-05-17／2020年11月04日17時10分の記録50件） </w:t>
+      </w:r>
+      <w:hyperlink r:id="rId11" w:history="1">
+        <w:r>
+          <w:rPr>
+            <w:rStyle w:val="afa"/>
+          </w:rPr>
+          <w:t>http://kk2020-</w:t>
+        </w:r>
+        <w:r>
+          <w:rPr>
+            <w:rStyle w:val="afa"/>
+          </w:rPr>
+          <w:lastRenderedPageBreak/>
+          <w:t>09.blogspot.com/2020/11/regexpmotokentw2010-04-172020-05.html</w:t>
+        </w:r>
+      </w:hyperlink>
+    </w:p>
+    <w:p/>
+    <w:p>
+      <w:r>
+        <w:rPr>
+          <w:rFonts w:hint="eastAsia"/>
+        </w:rPr>
+        <w:t xml:space="preserve">　意外に少なかったというのがまず最初の感想ですが，中身は想像以上にモトケンこと矢部善朗弁護士（京都弁護士会）ならではの独善性と社会的危険性を漲り放つ内容でした。以下順不同になるかもしれないですが，同レベルで取り上げます。</w:t>
+      </w:r>
+    </w:p>
+    <w:p/>
+    <w:p>
+      <w:pPr>
+        <w:pStyle w:val="5"/>
+        <w:numPr>
+          <w:ilvl w:val="0"/>
+          <w:numId w:val="38"/>
+        </w:numPr>
+      </w:pPr>
+      <w:r>
+        <w:rPr>
+          <w:rFonts w:hint="eastAsia"/>
+        </w:rPr>
+        <w:t>昔から（検事当時から）再審事件における検察の証拠隠蔽体質には疑問を感じていたけど、特捜部の検事の証拠改ざん事件の影響は甚大なものがあったと思う。</w:t>
+      </w:r>
+    </w:p>
+    <w:p>
+      <w:r>
+        <w:t>```</w:t>
+      </w:r>
+    </w:p>
+    <w:p>
+      <w:pPr>
+        <w:pStyle w:val="af9"/>
+        <w:ind w:left="480"/>
+      </w:pPr>
+      <w:r>
+        <w:rPr>
+          <w:rFonts w:hint="eastAsia"/>
+        </w:rPr>
+        <w:t> </w:t>
+      </w:r>
+      <w:r>
+        <w:t xml:space="preserve">- （46／50） TW </w:t>
+      </w:r>
+      <w:proofErr w:type="spellStart"/>
+      <w:r>
+        <w:t>motoken_tw</w:t>
+      </w:r>
+      <w:proofErr w:type="spellEnd"/>
+      <w:r>
+        <w:t>（モトケン） 日時：2020-01-10 16：22：00 +0900 URL： https：//twitter.com/</w:t>
+      </w:r>
+      <w:proofErr w:type="spellStart"/>
+      <w:r>
+        <w:t>motoken_tw</w:t>
+      </w:r>
+      <w:proofErr w:type="spellEnd"/>
+      <w:r>
+        <w:t>/status/1215534333190004736</w:t>
+      </w:r>
+    </w:p>
+    <w:p>
+      <w:pPr>
+        <w:pStyle w:val="af9"/>
+        <w:ind w:left="480"/>
+      </w:pPr>
+    </w:p>
+    <w:p>
+      <w:pPr>
+        <w:pStyle w:val="af9"/>
+        <w:ind w:left="480"/>
+      </w:pPr>
+      <w:r>
+        <w:t>&gt; 昔から（検事当時から）再審事件における検察の証拠隠蔽体質には疑問を感じていたけど、特捜部の検事の証拠改ざん事件の影響は甚大なものがあったと思う。</w:t>
+      </w:r>
+    </w:p>
+    <w:p>
+      <w:pPr>
+        <w:pStyle w:val="af9"/>
+        <w:ind w:left="480"/>
+      </w:pPr>
+      <w:r>
+        <w:t>&gt; 検察に対する信頼の根幹を破壊したと言っていい。</w:t>
+      </w:r>
+    </w:p>
+    <w:p>
+      <w:pPr>
+        <w:pStyle w:val="af9"/>
+        <w:ind w:left="480"/>
+      </w:pPr>
+      <w:r>
+        <w:t>&gt; 有罪率関連のリプやコメントを見ると、つくづくそう思う。</w:t>
+      </w:r>
+    </w:p>
+    <w:p>
+      <w:pPr>
+        <w:pStyle w:val="af9"/>
+        <w:ind w:left="480"/>
+      </w:pPr>
+    </w:p>
+    <w:p>
+      <w:pPr>
+        <w:pStyle w:val="af9"/>
+        <w:ind w:left="480"/>
+      </w:pPr>
+      <w:r>
+        <w:rPr>
+          <w:rFonts w:hint="eastAsia"/>
+        </w:rPr>
+        <w:t>［</w:t>
+      </w:r>
+      <w:r>
+        <w:t>source：］奉納＼危険生物・弁護士脳汚染除去装置＼金沢地方検察庁御中_2020： REGEXP：”再審”／モトケン（@motoken_tw）の検索（2010-04-17</w:t>
+      </w:r>
+      <w:r>
+        <w:rPr>
+          <w:rFonts w:hint="eastAsia"/>
+        </w:rPr>
+        <w:t>〜</w:t>
+      </w:r>
+      <w:r>
+        <w:t>2020-05-17／2020年11月04日17時10分の記録50件） https://kk2020-09.blogspot.com/2020/11/regexpmotokentw2010-04-172020-05.html#p50</w:t>
+      </w:r>
+    </w:p>
+    <w:p>
+      <w:pPr>
+        <w:rPr>
+          <w:rFonts w:hint="eastAsia"/>
+        </w:rPr>
+      </w:pPr>
+      <w:r>
+        <w:t>```</w:t>
+      </w:r>
+    </w:p>
+    <w:p/>
+    <w:p>
+      <w:r>
+        <w:rPr>
+          <w:rFonts w:hint="eastAsia"/>
+        </w:rPr>
+        <w:t xml:space="preserve">　最初に呼んだとき，「</w:t>
+      </w:r>
+      <w:r>
+        <w:t>特捜部の検事の証拠改ざん事件の影響は甚大なものがあったと思う。</w:t>
+      </w:r>
+      <w:r>
+        <w:rPr>
+          <w:rFonts w:hint="eastAsia"/>
+        </w:rPr>
+        <w:t>」という部分が理解できていなかったので，なにかその時に話題の事件か刑事裁判があったものと思い，ツイートの流れを調べました。</w:t>
+      </w:r>
+    </w:p>
+    <w:p/>
+    <w:p>
+      <w:r>
+        <w:rPr>
+          <w:rFonts w:hint="eastAsia"/>
+        </w:rPr>
+        <w:t xml:space="preserve">　調べたところ，ツイートの流れに脈絡は確認できず，唐突感のあるツイートで，説明もないまま断定的に印象づける発言です。もともとあるモトケンこと矢部善朗弁護士（京都弁護士会）の傾向ですが，これほど短絡的かつ皮相的なものは珍しくも感じました。</w:t>
+      </w:r>
+    </w:p>
+    <w:p/>
+    <w:p>
+      <w:pPr>
+        <w:pStyle w:val="af9"/>
+        <w:ind w:left="480"/>
+      </w:pPr>
+      <w:r>
+        <w:lastRenderedPageBreak/>
+        <w:t>```</w:t>
+      </w:r>
+    </w:p>
+    <w:p>
+      <w:pPr>
+        <w:pStyle w:val="af9"/>
+        <w:ind w:left="480"/>
+      </w:pPr>
+      <w:r>
+        <w:t xml:space="preserve">▶（43／60） TW </w:t>
+      </w:r>
+      <w:proofErr w:type="spellStart"/>
+      <w:r>
+        <w:t>motoken_tw</w:t>
+      </w:r>
+      <w:proofErr w:type="spellEnd"/>
+      <w:r>
+        <w:t>（モトケン） 日時：2020-01-10 16：22：00 +0900 URL： https：//twitter.com/</w:t>
+      </w:r>
+      <w:proofErr w:type="spellStart"/>
+      <w:r>
+        <w:t>motoken_tw</w:t>
+      </w:r>
+      <w:proofErr w:type="spellEnd"/>
+      <w:r>
+        <w:t>/status/1215534333190004736</w:t>
+      </w:r>
+    </w:p>
+    <w:p>
+      <w:pPr>
+        <w:pStyle w:val="af9"/>
+        <w:ind w:left="480"/>
+      </w:pPr>
+      <w:r>
+        <w:t>{% tweet 1215534333190004736 %}</w:t>
+      </w:r>
+    </w:p>
+    <w:p>
+      <w:pPr>
+        <w:pStyle w:val="af9"/>
+        <w:ind w:left="480"/>
+      </w:pPr>
+      <w:r>
+        <w:t>&gt; 昔から（検事当時から）再審事件における検察の証拠隠蔽体質には疑問を感じていたけど、特捜部の検事の証拠改ざん事件の影響は甚大なものがあったと思う。 \n 検察に対する信頼の根幹を破壊したと言っていい。 \n 有罪率関連のリプやコメントを見ると、つくづくそう思う。</w:t>
+      </w:r>
+    </w:p>
+    <w:p>
+      <w:pPr>
+        <w:pStyle w:val="af9"/>
+        <w:ind w:left="480"/>
+      </w:pPr>
+    </w:p>
+    <w:p>
+      <w:pPr>
+        <w:pStyle w:val="af9"/>
+        <w:ind w:left="480"/>
+      </w:pPr>
+      <w:r>
+        <w:rPr>
+          <w:rFonts w:hint="eastAsia"/>
+        </w:rPr>
+        <w:t>［</w:t>
+      </w:r>
+      <w:r>
+        <w:t>source：］奉納＼危険生物・弁護士脳汚染除去装置＼金沢地方検察庁御中： ツイートの記録資料：＼法務検察・石川県警察宛＼／モトケン（@motoken_tw）／”2020年01月10日”：60件 http://hirono2014sk.blogspot.com/2020/01/motokentw2020011060.html</w:t>
+      </w:r>
+    </w:p>
+    <w:p>
+      <w:pPr>
+        <w:pStyle w:val="af9"/>
+        <w:ind w:left="480"/>
+        <w:rPr>
+          <w:rFonts w:hint="eastAsia"/>
+        </w:rPr>
+      </w:pPr>
+      <w:r>
+        <w:t>```</w:t>
+      </w:r>
+    </w:p>
+    <w:p/>
+    <w:p>
+      <w:r>
+        <w:rPr>
+          <w:rFonts w:hint="eastAsia"/>
+        </w:rPr>
+        <w:t xml:space="preserve">　「</w:t>
+      </w:r>
+      <w:r>
+        <w:t>特捜部の検事の証拠改ざん事件の影響は甚大なものがあったと思う。</w:t>
+      </w:r>
+      <w:r>
+        <w:rPr>
+          <w:rFonts w:hint="eastAsia"/>
+        </w:rPr>
+        <w:t>」というのは，前田恒彦元検事による実刑判決となった証拠改ざん事件を指すのだと思います。モトケンこと矢部善朗弁護士（京都弁護士会）がこの件に言及しているのも意外な発見でした。</w:t>
+      </w:r>
+    </w:p>
+    <w:p/>
+    <w:p>
+      <w:r>
+        <w:rPr>
+          <w:rFonts w:hint="eastAsia"/>
+        </w:rPr>
+        <w:t xml:space="preserve">　とにかく他人に厳しく独善的，自分の利益にはとても寛容で受容力があるというのがモトケンこと矢部善朗弁護士（京都弁護士会）の特徴であり，これは深澤諭史弁護士にもずいぶんと似ているところです。</w:t>
+      </w:r>
+    </w:p>
+    <w:p/>
+    <w:p>
+      <w:r>
+        <w:rPr>
+          <w:rFonts w:hint="eastAsia"/>
+        </w:rPr>
+        <w:t xml:space="preserve">　</w:t>
+      </w:r>
+      <w:r>
+        <w:rPr>
+          <w:rFonts w:hint="eastAsia"/>
+        </w:rPr>
+        <w:t>前田恒彦元検事による実刑判決となった証拠改ざん事件</w:t>
+      </w:r>
+      <w:r>
+        <w:rPr>
+          <w:rFonts w:hint="eastAsia"/>
+        </w:rPr>
+        <w:t>についても，掘り下げて調べると大きな疑問点が数多あり，それも不思議と無関心な問題で，モトケンこと矢部善朗弁護士（京都弁護士会）の強調するところの側面が一人歩きをしている印象です。</w:t>
+      </w:r>
+    </w:p>
+    <w:p/>
+    <w:p>
+      <w:r>
+        <w:rPr>
+          <w:rFonts w:hint="eastAsia"/>
+        </w:rPr>
+        <w:t xml:space="preserve">　東南アジアに飛ばされた二人の検事，一人は女性検事で前田恒彦元検事の不正を告発したような話がありました。少なくとも弘中 惇一郎弁護士は，証拠の改ざんに気がつくことはなく，検察サイドからの始まりで，検事を辞めることになったばかりか実刑判決で服役しています。</w:t>
+      </w:r>
+    </w:p>
+    <w:p/>
+    <w:p>
+      <w:r>
+        <w:rPr>
+          <w:rFonts w:hint="eastAsia"/>
+        </w:rPr>
+        <w:t xml:space="preserve">　私がモトケンこと矢部善朗弁護士（京都弁護士会）と小倉秀夫弁護士に求めるのも，同じく名誉毀損の刑事罰としての実刑判決，服役です。その意味でもともと共通性を感じる問題ではあったのですが，</w:t>
+      </w:r>
+      <w:r>
+        <w:rPr>
+          <w:rFonts w:hint="eastAsia"/>
+        </w:rPr>
+        <w:t>再審という問題に絡んでこれが出てきました。</w:t>
+      </w:r>
+    </w:p>
+    <w:p/>
+    <w:p>
+      <w:r>
+        <w:rPr>
+          <w:rFonts w:hint="eastAsia"/>
+        </w:rPr>
+        <w:t xml:space="preserve">　強大な権力を持ち，人の人生を左右する影響力が大きいという点で，検察を批判するのは理解できますが，あまりにもバランスの掛けた検察批判が弁護士には目立ちます。再審やえん罪に対する弁護士自身の影響というのも無関心というばかりではなく，等閑に付す意図を感じます。</w:t>
+      </w:r>
+    </w:p>
+    <w:p/>
+    <w:p>
+      <w:r>
+        <w:rPr>
+          <w:rFonts w:hint="eastAsia"/>
+        </w:rPr>
+        <w:t xml:space="preserve">　安直すぎる警察，検察批判が弁護士稼業のお家芸で，それを元検事という経歴を最大限に利用するモトケンこと矢部善朗弁護士（京都弁護士会）が，輪を掛けて強調し，他の弁護士らが疑問の声をあげないというのも大きな問題提起の一つです。</w:t>
+      </w:r>
+    </w:p>
+    <w:p/>
+    <w:p>
+      <w:pPr>
         <w:pStyle w:val="3"/>
         <w:numPr>
           <w:ilvl w:val="2"/>
@@ -1368,13 +3232,16 @@
         <w:rPr>
           <w:rFonts w:eastAsia="ＭＳ 明朝" w:cs="ＭＳ 明朝"/>
         </w:rPr>
-        <w:lastRenderedPageBreak/>
         <w:t>小倉秀夫弁護士（東京弁護士会）による名誉毀損</w:t>
       </w:r>
     </w:p>
     <w:p>
       <w:pPr>
         <w:pStyle w:val="4"/>
+        <w:numPr>
+          <w:ilvl w:val="0"/>
+          <w:numId w:val="33"/>
+        </w:numPr>
       </w:pPr>
       <w:r>
         <w:rPr>
@@ -1503,6 +3370,7 @@
           <w:rFonts w:eastAsia="monospace"/>
           <w:color w:val="000000"/>
         </w:rPr>
+        <w:lastRenderedPageBreak/>
         <w:t>」という記事</w:t>
       </w:r>
       <w:r>
@@ -2007,6 +3875,7 @@
         <w:ind w:left="480"/>
       </w:pPr>
       <w:r>
+        <w:lastRenderedPageBreak/>
         <w:t xml:space="preserve">- TW </w:t>
       </w:r>
       <w:proofErr w:type="spellStart"/>
@@ -2165,7 +4034,6 @@
         <w:rPr>
           <w:rFonts w:hint="eastAsia"/>
         </w:rPr>
-        <w:lastRenderedPageBreak/>
         <w:t xml:space="preserve">　次が2020年10月19日08時56分の「6年前のツイートだが・・・」という深澤諭史弁護士のツイートのその次のツイートになります。補足的な意味合いがありそうです。</w:t>
       </w:r>
     </w:p>
@@ -2256,6 +4124,7 @@
         <w:rPr>
           <w:rFonts w:hint="eastAsia"/>
         </w:rPr>
+        <w:lastRenderedPageBreak/>
         <w:t>「</w:t>
       </w:r>
       <w:r>
@@ -2286,7 +4155,6 @@
         <w:ind w:left="480"/>
       </w:pPr>
       <w:r>
-        <w:lastRenderedPageBreak/>
         <w:t xml:space="preserve">TW </w:t>
       </w:r>
       <w:proofErr w:type="spellStart"/>
@@ -2504,6 +4372,7 @@
         <w:rPr>
           <w:rFonts w:hint="eastAsia"/>
         </w:rPr>
+        <w:lastRenderedPageBreak/>
         <w:t>「</w:t>
       </w:r>
       <w:r>
@@ -2539,14 +4408,7 @@
         <w:rPr>
           <w:rFonts w:hint="eastAsia"/>
         </w:rPr>
-        <w:t>で取得したツイートのテキストを見ていたので気がつかなかったのですが，6年前という深澤諭史弁護士のツイートを公式引用したものでした。再掲になりますが，続けてご</w:t>
-      </w:r>
-      <w:r>
-        <w:rPr>
-          <w:rFonts w:hint="eastAsia"/>
-        </w:rPr>
-        <w:lastRenderedPageBreak/>
-        <w:t>紹介します。</w:t>
+        <w:t>で取得したツイートのテキストを見ていたので気がつかなかったのですが，6年前という深澤諭史弁護士のツイートを公式引用したものでした。再掲になりますが，続けてご紹介します。</w:t>
       </w:r>
     </w:p>
     <w:p/>
@@ -3383,7 +5245,7 @@
         </w:rPr>
         <w:t xml:space="preserve">- 2020年10月21日12時49分の登録： REGEXP：”ヨコチン”／データベース登録済みツイート：2020年10月21日12時49分の記録：ユーザ・投稿：10／78件 </w:t>
       </w:r>
-      <w:hyperlink r:id="rId8" w:history="1">
+      <w:hyperlink r:id="rId12" w:history="1">
         <w:r>
           <w:rPr>
             <w:rStyle w:val="afa"/>
@@ -3445,7 +5307,7 @@
         </w:rPr>
         <w:t xml:space="preserve">- 2020年10月21日12時49分の登録： REGEXP：”ヨコチン”／データベース登録済みツイート：2020年10月21日12時49分の記録：ユーザ・投稿：10／78件 </w:t>
       </w:r>
-      <w:hyperlink r:id="rId9" w:history="1">
+      <w:hyperlink r:id="rId13" w:history="1">
         <w:r>
           <w:rPr>
             <w:rStyle w:val="afa"/>
@@ -4300,13 +6162,7 @@
         <w:rPr>
           <w:rFonts w:hint="eastAsia"/>
         </w:rPr>
-        <w:t xml:space="preserve">　</w:t>
-      </w:r>
-      <w:r>
-        <w:rPr>
-          <w:rFonts w:hint="eastAsia"/>
-        </w:rPr>
-        <w:t>ア</w:t>
+        <w:t xml:space="preserve">　ア</w:t>
       </w:r>
       <w:r>
         <w:t>.</w:t>
@@ -4331,13 +6187,7 @@
         <w:t xml:space="preserve">　担当者本人に真意等を確認をしてから記録することにしました。今朝になっての考えです。</w:t>
       </w:r>
     </w:p>
-    <w:p>
-      <w:pPr>
-        <w:rPr>
-          <w:rFonts w:hint="eastAsia"/>
-        </w:rPr>
-      </w:pPr>
-    </w:p>
+    <w:p/>
     <w:p>
       <w:pPr>
         <w:pStyle w:val="5"/>
@@ -20568,7 +22418,7 @@
       <w:r>
         <w:t xml:space="preserve">浜口商運 - Google 検索 </w:t>
       </w:r>
-      <w:hyperlink r:id="rId10">
+      <w:hyperlink r:id="rId14">
         <w:r>
           <w:rPr>
             <w:color w:val="0000FF"/>
@@ -20838,7 +22688,7 @@
       </w:pPr>
     </w:p>
     <w:sectPr>
-      <w:footerReference w:type="default" r:id="rId11"/>
+      <w:footerReference w:type="default" r:id="rId15"/>
       <w:pgSz w:w="11906" w:h="16838"/>
       <w:pgMar w:top="1984" w:right="1134" w:bottom="1700" w:left="1700" w:header="0" w:footer="720" w:gutter="0"/>
       <w:pgNumType w:start="1"/>
@@ -21217,6 +23067,95 @@
     </w:lvl>
   </w:abstractNum>
   <w:abstractNum w:abstractNumId="2" w15:restartNumberingAfterBreak="0">
+    <w:nsid w:val="11CF62EE"/>
+    <w:multiLevelType w:val="hybridMultilevel"/>
+    <w:tmpl w:val="E7904220"/>
+    <w:lvl w:ilvl="0" w:tplc="3B5A7086">
+      <w:start w:val="1"/>
+      <w:numFmt w:val="aiueoFullWidth"/>
+      <w:lvlText w:val="%1."/>
+      <w:lvlJc w:val="left"/>
+      <w:pPr>
+        <w:ind w:left="420" w:hanging="420"/>
+      </w:pPr>
+      <w:rPr>
+        <w:rFonts w:hint="eastAsia"/>
+      </w:rPr>
+    </w:lvl>
+    <w:lvl w:ilvl="1" w:tplc="04090017" w:tentative="1">
+      <w:start w:val="1"/>
+      <w:numFmt w:val="aiueoFullWidth"/>
+      <w:lvlText w:val="(%2)"/>
+      <w:lvlJc w:val="left"/>
+      <w:pPr>
+        <w:ind w:left="840" w:hanging="420"/>
+      </w:pPr>
+    </w:lvl>
+    <w:lvl w:ilvl="2" w:tplc="04090011" w:tentative="1">
+      <w:start w:val="1"/>
+      <w:numFmt w:val="decimalEnclosedCircle"/>
+      <w:lvlText w:val="%3"/>
+      <w:lvlJc w:val="left"/>
+      <w:pPr>
+        <w:ind w:left="1260" w:hanging="420"/>
+      </w:pPr>
+    </w:lvl>
+    <w:lvl w:ilvl="3" w:tplc="0409000F" w:tentative="1">
+      <w:start w:val="1"/>
+      <w:numFmt w:val="decimal"/>
+      <w:lvlText w:val="%4."/>
+      <w:lvlJc w:val="left"/>
+      <w:pPr>
+        <w:ind w:left="1680" w:hanging="420"/>
+      </w:pPr>
+    </w:lvl>
+    <w:lvl w:ilvl="4" w:tplc="04090017" w:tentative="1">
+      <w:start w:val="1"/>
+      <w:numFmt w:val="aiueoFullWidth"/>
+      <w:lvlText w:val="(%5)"/>
+      <w:lvlJc w:val="left"/>
+      <w:pPr>
+        <w:ind w:left="2100" w:hanging="420"/>
+      </w:pPr>
+    </w:lvl>
+    <w:lvl w:ilvl="5" w:tplc="04090011" w:tentative="1">
+      <w:start w:val="1"/>
+      <w:numFmt w:val="decimalEnclosedCircle"/>
+      <w:lvlText w:val="%6"/>
+      <w:lvlJc w:val="left"/>
+      <w:pPr>
+        <w:ind w:left="2520" w:hanging="420"/>
+      </w:pPr>
+    </w:lvl>
+    <w:lvl w:ilvl="6" w:tplc="0409000F" w:tentative="1">
+      <w:start w:val="1"/>
+      <w:numFmt w:val="decimal"/>
+      <w:lvlText w:val="%7."/>
+      <w:lvlJc w:val="left"/>
+      <w:pPr>
+        <w:ind w:left="2940" w:hanging="420"/>
+      </w:pPr>
+    </w:lvl>
+    <w:lvl w:ilvl="7" w:tplc="04090017" w:tentative="1">
+      <w:start w:val="1"/>
+      <w:numFmt w:val="aiueoFullWidth"/>
+      <w:lvlText w:val="(%8)"/>
+      <w:lvlJc w:val="left"/>
+      <w:pPr>
+        <w:ind w:left="3360" w:hanging="420"/>
+      </w:pPr>
+    </w:lvl>
+    <w:lvl w:ilvl="8" w:tplc="04090011" w:tentative="1">
+      <w:start w:val="1"/>
+      <w:numFmt w:val="decimalEnclosedCircle"/>
+      <w:lvlText w:val="%9"/>
+      <w:lvlJc w:val="left"/>
+      <w:pPr>
+        <w:ind w:left="3780" w:hanging="420"/>
+      </w:pPr>
+    </w:lvl>
+  </w:abstractNum>
+  <w:abstractNum w:abstractNumId="3" w15:restartNumberingAfterBreak="0">
     <w:nsid w:val="192B2FEC"/>
     <w:multiLevelType w:val="multilevel"/>
     <w:tmpl w:val="5C3AA0D6"/>
@@ -21363,7 +23302,7 @@
       </w:rPr>
     </w:lvl>
   </w:abstractNum>
-  <w:abstractNum w:abstractNumId="3" w15:restartNumberingAfterBreak="0">
+  <w:abstractNum w:abstractNumId="4" w15:restartNumberingAfterBreak="0">
     <w:nsid w:val="21EE5A61"/>
     <w:multiLevelType w:val="multilevel"/>
     <w:tmpl w:val="18C827C4"/>
@@ -21510,7 +23449,7 @@
       </w:rPr>
     </w:lvl>
   </w:abstractNum>
-  <w:abstractNum w:abstractNumId="4" w15:restartNumberingAfterBreak="0">
+  <w:abstractNum w:abstractNumId="5" w15:restartNumberingAfterBreak="0">
     <w:nsid w:val="22E3167C"/>
     <w:multiLevelType w:val="multilevel"/>
     <w:tmpl w:val="2BF26DDC"/>
@@ -21656,7 +23595,7 @@
       </w:rPr>
     </w:lvl>
   </w:abstractNum>
-  <w:abstractNum w:abstractNumId="5" w15:restartNumberingAfterBreak="0">
+  <w:abstractNum w:abstractNumId="6" w15:restartNumberingAfterBreak="0">
     <w:nsid w:val="232758FE"/>
     <w:multiLevelType w:val="multilevel"/>
     <w:tmpl w:val="BE7E8EF2"/>
@@ -21777,7 +23716,7 @@
       </w:pPr>
     </w:lvl>
   </w:abstractNum>
-  <w:abstractNum w:abstractNumId="6" w15:restartNumberingAfterBreak="0">
+  <w:abstractNum w:abstractNumId="7" w15:restartNumberingAfterBreak="0">
     <w:nsid w:val="245E600B"/>
     <w:multiLevelType w:val="multilevel"/>
     <w:tmpl w:val="82F2ECB6"/>
@@ -21924,7 +23863,96 @@
       </w:rPr>
     </w:lvl>
   </w:abstractNum>
-  <w:abstractNum w:abstractNumId="7" w15:restartNumberingAfterBreak="0">
+  <w:abstractNum w:abstractNumId="8" w15:restartNumberingAfterBreak="0">
+    <w:nsid w:val="268E6246"/>
+    <w:multiLevelType w:val="hybridMultilevel"/>
+    <w:tmpl w:val="D9760830"/>
+    <w:lvl w:ilvl="0" w:tplc="D2D847AE">
+      <w:start w:val="4"/>
+      <w:numFmt w:val="aiueoFullWidth"/>
+      <w:lvlText w:val="%1."/>
+      <w:lvlJc w:val="left"/>
+      <w:pPr>
+        <w:ind w:left="420" w:hanging="420"/>
+      </w:pPr>
+      <w:rPr>
+        <w:rFonts w:hint="eastAsia"/>
+      </w:rPr>
+    </w:lvl>
+    <w:lvl w:ilvl="1" w:tplc="04090017" w:tentative="1">
+      <w:start w:val="1"/>
+      <w:numFmt w:val="aiueoFullWidth"/>
+      <w:lvlText w:val="(%2)"/>
+      <w:lvlJc w:val="left"/>
+      <w:pPr>
+        <w:ind w:left="840" w:hanging="420"/>
+      </w:pPr>
+    </w:lvl>
+    <w:lvl w:ilvl="2" w:tplc="04090011" w:tentative="1">
+      <w:start w:val="1"/>
+      <w:numFmt w:val="decimalEnclosedCircle"/>
+      <w:lvlText w:val="%3"/>
+      <w:lvlJc w:val="left"/>
+      <w:pPr>
+        <w:ind w:left="1260" w:hanging="420"/>
+      </w:pPr>
+    </w:lvl>
+    <w:lvl w:ilvl="3" w:tplc="0409000F" w:tentative="1">
+      <w:start w:val="1"/>
+      <w:numFmt w:val="decimal"/>
+      <w:lvlText w:val="%4."/>
+      <w:lvlJc w:val="left"/>
+      <w:pPr>
+        <w:ind w:left="1680" w:hanging="420"/>
+      </w:pPr>
+    </w:lvl>
+    <w:lvl w:ilvl="4" w:tplc="04090017" w:tentative="1">
+      <w:start w:val="1"/>
+      <w:numFmt w:val="aiueoFullWidth"/>
+      <w:lvlText w:val="(%5)"/>
+      <w:lvlJc w:val="left"/>
+      <w:pPr>
+        <w:ind w:left="2100" w:hanging="420"/>
+      </w:pPr>
+    </w:lvl>
+    <w:lvl w:ilvl="5" w:tplc="04090011" w:tentative="1">
+      <w:start w:val="1"/>
+      <w:numFmt w:val="decimalEnclosedCircle"/>
+      <w:lvlText w:val="%6"/>
+      <w:lvlJc w:val="left"/>
+      <w:pPr>
+        <w:ind w:left="2520" w:hanging="420"/>
+      </w:pPr>
+    </w:lvl>
+    <w:lvl w:ilvl="6" w:tplc="0409000F" w:tentative="1">
+      <w:start w:val="1"/>
+      <w:numFmt w:val="decimal"/>
+      <w:lvlText w:val="%7."/>
+      <w:lvlJc w:val="left"/>
+      <w:pPr>
+        <w:ind w:left="2940" w:hanging="420"/>
+      </w:pPr>
+    </w:lvl>
+    <w:lvl w:ilvl="7" w:tplc="04090017" w:tentative="1">
+      <w:start w:val="1"/>
+      <w:numFmt w:val="aiueoFullWidth"/>
+      <w:lvlText w:val="(%8)"/>
+      <w:lvlJc w:val="left"/>
+      <w:pPr>
+        <w:ind w:left="3360" w:hanging="420"/>
+      </w:pPr>
+    </w:lvl>
+    <w:lvl w:ilvl="8" w:tplc="04090011" w:tentative="1">
+      <w:start w:val="1"/>
+      <w:numFmt w:val="decimalEnclosedCircle"/>
+      <w:lvlText w:val="%9"/>
+      <w:lvlJc w:val="left"/>
+      <w:pPr>
+        <w:ind w:left="3780" w:hanging="420"/>
+      </w:pPr>
+    </w:lvl>
+  </w:abstractNum>
+  <w:abstractNum w:abstractNumId="9" w15:restartNumberingAfterBreak="0">
     <w:nsid w:val="2A541879"/>
     <w:multiLevelType w:val="multilevel"/>
     <w:tmpl w:val="1ADE2150"/>
@@ -22071,7 +24099,7 @@
       </w:rPr>
     </w:lvl>
   </w:abstractNum>
-  <w:abstractNum w:abstractNumId="8" w15:restartNumberingAfterBreak="0">
+  <w:abstractNum w:abstractNumId="10" w15:restartNumberingAfterBreak="0">
     <w:nsid w:val="2E1E7992"/>
     <w:multiLevelType w:val="multilevel"/>
     <w:tmpl w:val="3124B844"/>
@@ -22218,7 +24246,7 @@
       </w:rPr>
     </w:lvl>
   </w:abstractNum>
-  <w:abstractNum w:abstractNumId="9" w15:restartNumberingAfterBreak="0">
+  <w:abstractNum w:abstractNumId="11" w15:restartNumberingAfterBreak="0">
     <w:nsid w:val="2F4B0CFA"/>
     <w:multiLevelType w:val="multilevel"/>
     <w:tmpl w:val="E7BCB200"/>
@@ -22331,7 +24359,7 @@
       </w:pPr>
     </w:lvl>
   </w:abstractNum>
-  <w:abstractNum w:abstractNumId="10" w15:restartNumberingAfterBreak="0">
+  <w:abstractNum w:abstractNumId="12" w15:restartNumberingAfterBreak="0">
     <w:nsid w:val="30531B91"/>
     <w:multiLevelType w:val="multilevel"/>
     <w:tmpl w:val="7C04137E"/>
@@ -22478,7 +24506,7 @@
       </w:rPr>
     </w:lvl>
   </w:abstractNum>
-  <w:abstractNum w:abstractNumId="11" w15:restartNumberingAfterBreak="0">
+  <w:abstractNum w:abstractNumId="13" w15:restartNumberingAfterBreak="0">
     <w:nsid w:val="38AD719D"/>
     <w:multiLevelType w:val="multilevel"/>
     <w:tmpl w:val="CD48D732"/>
@@ -22625,7 +24653,7 @@
       </w:rPr>
     </w:lvl>
   </w:abstractNum>
-  <w:abstractNum w:abstractNumId="12" w15:restartNumberingAfterBreak="0">
+  <w:abstractNum w:abstractNumId="14" w15:restartNumberingAfterBreak="0">
     <w:nsid w:val="3BC41F4A"/>
     <w:multiLevelType w:val="multilevel"/>
     <w:tmpl w:val="18421548"/>
@@ -22772,7 +24800,7 @@
       </w:rPr>
     </w:lvl>
   </w:abstractNum>
-  <w:abstractNum w:abstractNumId="13" w15:restartNumberingAfterBreak="0">
+  <w:abstractNum w:abstractNumId="15" w15:restartNumberingAfterBreak="0">
     <w:nsid w:val="3DAE07CE"/>
     <w:multiLevelType w:val="multilevel"/>
     <w:tmpl w:val="4B7A18CA"/>
@@ -22919,7 +24947,7 @@
       </w:rPr>
     </w:lvl>
   </w:abstractNum>
-  <w:abstractNum w:abstractNumId="14" w15:restartNumberingAfterBreak="0">
+  <w:abstractNum w:abstractNumId="16" w15:restartNumberingAfterBreak="0">
     <w:nsid w:val="43817286"/>
     <w:multiLevelType w:val="multilevel"/>
     <w:tmpl w:val="8BFCE0F4"/>
@@ -23066,7 +25094,7 @@
       </w:rPr>
     </w:lvl>
   </w:abstractNum>
-  <w:abstractNum w:abstractNumId="15" w15:restartNumberingAfterBreak="0">
+  <w:abstractNum w:abstractNumId="17" w15:restartNumberingAfterBreak="0">
     <w:nsid w:val="48A1081A"/>
     <w:multiLevelType w:val="multilevel"/>
     <w:tmpl w:val="13FC1D3A"/>
@@ -23224,7 +25252,7 @@
       </w:rPr>
     </w:lvl>
   </w:abstractNum>
-  <w:abstractNum w:abstractNumId="16" w15:restartNumberingAfterBreak="0">
+  <w:abstractNum w:abstractNumId="18" w15:restartNumberingAfterBreak="0">
     <w:nsid w:val="49C66CCE"/>
     <w:multiLevelType w:val="hybridMultilevel"/>
     <w:tmpl w:val="EA56991E"/>
@@ -23310,7 +25338,7 @@
       </w:pPr>
     </w:lvl>
   </w:abstractNum>
-  <w:abstractNum w:abstractNumId="17" w15:restartNumberingAfterBreak="0">
+  <w:abstractNum w:abstractNumId="19" w15:restartNumberingAfterBreak="0">
     <w:nsid w:val="49EE783E"/>
     <w:multiLevelType w:val="multilevel"/>
     <w:tmpl w:val="74A4461A"/>
@@ -23457,7 +25485,7 @@
       </w:rPr>
     </w:lvl>
   </w:abstractNum>
-  <w:abstractNum w:abstractNumId="18" w15:restartNumberingAfterBreak="0">
+  <w:abstractNum w:abstractNumId="20" w15:restartNumberingAfterBreak="0">
     <w:nsid w:val="4E3C0705"/>
     <w:multiLevelType w:val="multilevel"/>
     <w:tmpl w:val="E0F6E0E2"/>
@@ -23604,7 +25632,7 @@
       </w:rPr>
     </w:lvl>
   </w:abstractNum>
-  <w:abstractNum w:abstractNumId="19" w15:restartNumberingAfterBreak="0">
+  <w:abstractNum w:abstractNumId="21" w15:restartNumberingAfterBreak="0">
     <w:nsid w:val="597D6BD5"/>
     <w:multiLevelType w:val="multilevel"/>
     <w:tmpl w:val="49A25520"/>
@@ -23751,7 +25779,7 @@
       </w:rPr>
     </w:lvl>
   </w:abstractNum>
-  <w:abstractNum w:abstractNumId="20" w15:restartNumberingAfterBreak="0">
+  <w:abstractNum w:abstractNumId="22" w15:restartNumberingAfterBreak="0">
     <w:nsid w:val="5CCE167D"/>
     <w:multiLevelType w:val="hybridMultilevel"/>
     <w:tmpl w:val="61127F08"/>
@@ -23840,7 +25868,96 @@
       </w:pPr>
     </w:lvl>
   </w:abstractNum>
-  <w:abstractNum w:abstractNumId="21" w15:restartNumberingAfterBreak="0">
+  <w:abstractNum w:abstractNumId="23" w15:restartNumberingAfterBreak="0">
+    <w:nsid w:val="5EEE28C7"/>
+    <w:multiLevelType w:val="hybridMultilevel"/>
+    <w:tmpl w:val="E7904220"/>
+    <w:lvl w:ilvl="0" w:tplc="3B5A7086">
+      <w:start w:val="1"/>
+      <w:numFmt w:val="aiueoFullWidth"/>
+      <w:lvlText w:val="%1."/>
+      <w:lvlJc w:val="left"/>
+      <w:pPr>
+        <w:ind w:left="420" w:hanging="420"/>
+      </w:pPr>
+      <w:rPr>
+        <w:rFonts w:hint="eastAsia"/>
+      </w:rPr>
+    </w:lvl>
+    <w:lvl w:ilvl="1" w:tplc="04090017" w:tentative="1">
+      <w:start w:val="1"/>
+      <w:numFmt w:val="aiueoFullWidth"/>
+      <w:lvlText w:val="(%2)"/>
+      <w:lvlJc w:val="left"/>
+      <w:pPr>
+        <w:ind w:left="840" w:hanging="420"/>
+      </w:pPr>
+    </w:lvl>
+    <w:lvl w:ilvl="2" w:tplc="04090011" w:tentative="1">
+      <w:start w:val="1"/>
+      <w:numFmt w:val="decimalEnclosedCircle"/>
+      <w:lvlText w:val="%3"/>
+      <w:lvlJc w:val="left"/>
+      <w:pPr>
+        <w:ind w:left="1260" w:hanging="420"/>
+      </w:pPr>
+    </w:lvl>
+    <w:lvl w:ilvl="3" w:tplc="0409000F" w:tentative="1">
+      <w:start w:val="1"/>
+      <w:numFmt w:val="decimal"/>
+      <w:lvlText w:val="%4."/>
+      <w:lvlJc w:val="left"/>
+      <w:pPr>
+        <w:ind w:left="1680" w:hanging="420"/>
+      </w:pPr>
+    </w:lvl>
+    <w:lvl w:ilvl="4" w:tplc="04090017" w:tentative="1">
+      <w:start w:val="1"/>
+      <w:numFmt w:val="aiueoFullWidth"/>
+      <w:lvlText w:val="(%5)"/>
+      <w:lvlJc w:val="left"/>
+      <w:pPr>
+        <w:ind w:left="2100" w:hanging="420"/>
+      </w:pPr>
+    </w:lvl>
+    <w:lvl w:ilvl="5" w:tplc="04090011" w:tentative="1">
+      <w:start w:val="1"/>
+      <w:numFmt w:val="decimalEnclosedCircle"/>
+      <w:lvlText w:val="%6"/>
+      <w:lvlJc w:val="left"/>
+      <w:pPr>
+        <w:ind w:left="2520" w:hanging="420"/>
+      </w:pPr>
+    </w:lvl>
+    <w:lvl w:ilvl="6" w:tplc="0409000F" w:tentative="1">
+      <w:start w:val="1"/>
+      <w:numFmt w:val="decimal"/>
+      <w:lvlText w:val="%7."/>
+      <w:lvlJc w:val="left"/>
+      <w:pPr>
+        <w:ind w:left="2940" w:hanging="420"/>
+      </w:pPr>
+    </w:lvl>
+    <w:lvl w:ilvl="7" w:tplc="04090017" w:tentative="1">
+      <w:start w:val="1"/>
+      <w:numFmt w:val="aiueoFullWidth"/>
+      <w:lvlText w:val="(%8)"/>
+      <w:lvlJc w:val="left"/>
+      <w:pPr>
+        <w:ind w:left="3360" w:hanging="420"/>
+      </w:pPr>
+    </w:lvl>
+    <w:lvl w:ilvl="8" w:tplc="04090011" w:tentative="1">
+      <w:start w:val="1"/>
+      <w:numFmt w:val="decimalEnclosedCircle"/>
+      <w:lvlText w:val="%9"/>
+      <w:lvlJc w:val="left"/>
+      <w:pPr>
+        <w:ind w:left="3780" w:hanging="420"/>
+      </w:pPr>
+    </w:lvl>
+  </w:abstractNum>
+  <w:abstractNum w:abstractNumId="24" w15:restartNumberingAfterBreak="0">
     <w:nsid w:val="605A1780"/>
     <w:multiLevelType w:val="multilevel"/>
     <w:tmpl w:val="5B6247FC"/>
@@ -23987,7 +26104,7 @@
       </w:rPr>
     </w:lvl>
   </w:abstractNum>
-  <w:abstractNum w:abstractNumId="22" w15:restartNumberingAfterBreak="0">
+  <w:abstractNum w:abstractNumId="25" w15:restartNumberingAfterBreak="0">
     <w:nsid w:val="634F1F5F"/>
     <w:multiLevelType w:val="multilevel"/>
     <w:tmpl w:val="68E8F0D4"/>
@@ -24134,7 +26251,7 @@
       </w:rPr>
     </w:lvl>
   </w:abstractNum>
-  <w:abstractNum w:abstractNumId="23" w15:restartNumberingAfterBreak="0">
+  <w:abstractNum w:abstractNumId="26" w15:restartNumberingAfterBreak="0">
     <w:nsid w:val="668257C5"/>
     <w:multiLevelType w:val="multilevel"/>
     <w:tmpl w:val="BCCC55A0"/>
@@ -24281,7 +26398,96 @@
       </w:rPr>
     </w:lvl>
   </w:abstractNum>
-  <w:abstractNum w:abstractNumId="24" w15:restartNumberingAfterBreak="0">
+  <w:abstractNum w:abstractNumId="27" w15:restartNumberingAfterBreak="0">
+    <w:nsid w:val="67D23359"/>
+    <w:multiLevelType w:val="hybridMultilevel"/>
+    <w:tmpl w:val="2A56ACC2"/>
+    <w:lvl w:ilvl="0" w:tplc="491AFF18">
+      <w:start w:val="3"/>
+      <w:numFmt w:val="aiueoFullWidth"/>
+      <w:lvlText w:val="%1."/>
+      <w:lvlJc w:val="left"/>
+      <w:pPr>
+        <w:ind w:left="420" w:hanging="420"/>
+      </w:pPr>
+      <w:rPr>
+        <w:rFonts w:hint="eastAsia"/>
+      </w:rPr>
+    </w:lvl>
+    <w:lvl w:ilvl="1" w:tplc="04090017" w:tentative="1">
+      <w:start w:val="1"/>
+      <w:numFmt w:val="aiueoFullWidth"/>
+      <w:lvlText w:val="(%2)"/>
+      <w:lvlJc w:val="left"/>
+      <w:pPr>
+        <w:ind w:left="840" w:hanging="420"/>
+      </w:pPr>
+    </w:lvl>
+    <w:lvl w:ilvl="2" w:tplc="04090011" w:tentative="1">
+      <w:start w:val="1"/>
+      <w:numFmt w:val="decimalEnclosedCircle"/>
+      <w:lvlText w:val="%3"/>
+      <w:lvlJc w:val="left"/>
+      <w:pPr>
+        <w:ind w:left="1260" w:hanging="420"/>
+      </w:pPr>
+    </w:lvl>
+    <w:lvl w:ilvl="3" w:tplc="0409000F" w:tentative="1">
+      <w:start w:val="1"/>
+      <w:numFmt w:val="decimal"/>
+      <w:lvlText w:val="%4."/>
+      <w:lvlJc w:val="left"/>
+      <w:pPr>
+        <w:ind w:left="1680" w:hanging="420"/>
+      </w:pPr>
+    </w:lvl>
+    <w:lvl w:ilvl="4" w:tplc="04090017" w:tentative="1">
+      <w:start w:val="1"/>
+      <w:numFmt w:val="aiueoFullWidth"/>
+      <w:lvlText w:val="(%5)"/>
+      <w:lvlJc w:val="left"/>
+      <w:pPr>
+        <w:ind w:left="2100" w:hanging="420"/>
+      </w:pPr>
+    </w:lvl>
+    <w:lvl w:ilvl="5" w:tplc="04090011" w:tentative="1">
+      <w:start w:val="1"/>
+      <w:numFmt w:val="decimalEnclosedCircle"/>
+      <w:lvlText w:val="%6"/>
+      <w:lvlJc w:val="left"/>
+      <w:pPr>
+        <w:ind w:left="2520" w:hanging="420"/>
+      </w:pPr>
+    </w:lvl>
+    <w:lvl w:ilvl="6" w:tplc="0409000F" w:tentative="1">
+      <w:start w:val="1"/>
+      <w:numFmt w:val="decimal"/>
+      <w:lvlText w:val="%7."/>
+      <w:lvlJc w:val="left"/>
+      <w:pPr>
+        <w:ind w:left="2940" w:hanging="420"/>
+      </w:pPr>
+    </w:lvl>
+    <w:lvl w:ilvl="7" w:tplc="04090017" w:tentative="1">
+      <w:start w:val="1"/>
+      <w:numFmt w:val="aiueoFullWidth"/>
+      <w:lvlText w:val="(%8)"/>
+      <w:lvlJc w:val="left"/>
+      <w:pPr>
+        <w:ind w:left="3360" w:hanging="420"/>
+      </w:pPr>
+    </w:lvl>
+    <w:lvl w:ilvl="8" w:tplc="04090011" w:tentative="1">
+      <w:start w:val="1"/>
+      <w:numFmt w:val="decimalEnclosedCircle"/>
+      <w:lvlText w:val="%9"/>
+      <w:lvlJc w:val="left"/>
+      <w:pPr>
+        <w:ind w:left="3780" w:hanging="420"/>
+      </w:pPr>
+    </w:lvl>
+  </w:abstractNum>
+  <w:abstractNum w:abstractNumId="28" w15:restartNumberingAfterBreak="0">
     <w:nsid w:val="695E0D7B"/>
     <w:multiLevelType w:val="multilevel"/>
     <w:tmpl w:val="A2725952"/>
@@ -24428,7 +26634,7 @@
       </w:rPr>
     </w:lvl>
   </w:abstractNum>
-  <w:abstractNum w:abstractNumId="25" w15:restartNumberingAfterBreak="0">
+  <w:abstractNum w:abstractNumId="29" w15:restartNumberingAfterBreak="0">
     <w:nsid w:val="6E015EE6"/>
     <w:multiLevelType w:val="multilevel"/>
     <w:tmpl w:val="F5A8EC24"/>
@@ -24575,7 +26781,7 @@
       </w:rPr>
     </w:lvl>
   </w:abstractNum>
-  <w:abstractNum w:abstractNumId="26" w15:restartNumberingAfterBreak="0">
+  <w:abstractNum w:abstractNumId="30" w15:restartNumberingAfterBreak="0">
     <w:nsid w:val="6EE46FF7"/>
     <w:multiLevelType w:val="multilevel"/>
     <w:tmpl w:val="5E08B07E"/>
@@ -24722,7 +26928,7 @@
       </w:rPr>
     </w:lvl>
   </w:abstractNum>
-  <w:abstractNum w:abstractNumId="27" w15:restartNumberingAfterBreak="0">
+  <w:abstractNum w:abstractNumId="31" w15:restartNumberingAfterBreak="0">
     <w:nsid w:val="6F1F35F8"/>
     <w:multiLevelType w:val="multilevel"/>
     <w:tmpl w:val="7C04137E"/>
@@ -24869,7 +27075,93 @@
       </w:rPr>
     </w:lvl>
   </w:abstractNum>
-  <w:abstractNum w:abstractNumId="28" w15:restartNumberingAfterBreak="0">
+  <w:abstractNum w:abstractNumId="32" w15:restartNumberingAfterBreak="0">
+    <w:nsid w:val="72631CCB"/>
+    <w:multiLevelType w:val="hybridMultilevel"/>
+    <w:tmpl w:val="3CDC11A2"/>
+    <w:lvl w:ilvl="0" w:tplc="04090017">
+      <w:start w:val="1"/>
+      <w:numFmt w:val="aiueoFullWidth"/>
+      <w:lvlText w:val="(%1)"/>
+      <w:lvlJc w:val="left"/>
+      <w:pPr>
+        <w:ind w:left="420" w:hanging="420"/>
+      </w:pPr>
+    </w:lvl>
+    <w:lvl w:ilvl="1" w:tplc="04090017" w:tentative="1">
+      <w:start w:val="1"/>
+      <w:numFmt w:val="aiueoFullWidth"/>
+      <w:lvlText w:val="(%2)"/>
+      <w:lvlJc w:val="left"/>
+      <w:pPr>
+        <w:ind w:left="840" w:hanging="420"/>
+      </w:pPr>
+    </w:lvl>
+    <w:lvl w:ilvl="2" w:tplc="04090011" w:tentative="1">
+      <w:start w:val="1"/>
+      <w:numFmt w:val="decimalEnclosedCircle"/>
+      <w:lvlText w:val="%3"/>
+      <w:lvlJc w:val="left"/>
+      <w:pPr>
+        <w:ind w:left="1260" w:hanging="420"/>
+      </w:pPr>
+    </w:lvl>
+    <w:lvl w:ilvl="3" w:tplc="0409000F" w:tentative="1">
+      <w:start w:val="1"/>
+      <w:numFmt w:val="decimal"/>
+      <w:lvlText w:val="%4."/>
+      <w:lvlJc w:val="left"/>
+      <w:pPr>
+        <w:ind w:left="1680" w:hanging="420"/>
+      </w:pPr>
+    </w:lvl>
+    <w:lvl w:ilvl="4" w:tplc="04090017" w:tentative="1">
+      <w:start w:val="1"/>
+      <w:numFmt w:val="aiueoFullWidth"/>
+      <w:lvlText w:val="(%5)"/>
+      <w:lvlJc w:val="left"/>
+      <w:pPr>
+        <w:ind w:left="2100" w:hanging="420"/>
+      </w:pPr>
+    </w:lvl>
+    <w:lvl w:ilvl="5" w:tplc="04090011" w:tentative="1">
+      <w:start w:val="1"/>
+      <w:numFmt w:val="decimalEnclosedCircle"/>
+      <w:lvlText w:val="%6"/>
+      <w:lvlJc w:val="left"/>
+      <w:pPr>
+        <w:ind w:left="2520" w:hanging="420"/>
+      </w:pPr>
+    </w:lvl>
+    <w:lvl w:ilvl="6" w:tplc="0409000F" w:tentative="1">
+      <w:start w:val="1"/>
+      <w:numFmt w:val="decimal"/>
+      <w:lvlText w:val="%7."/>
+      <w:lvlJc w:val="left"/>
+      <w:pPr>
+        <w:ind w:left="2940" w:hanging="420"/>
+      </w:pPr>
+    </w:lvl>
+    <w:lvl w:ilvl="7" w:tplc="04090017" w:tentative="1">
+      <w:start w:val="1"/>
+      <w:numFmt w:val="aiueoFullWidth"/>
+      <w:lvlText w:val="(%8)"/>
+      <w:lvlJc w:val="left"/>
+      <w:pPr>
+        <w:ind w:left="3360" w:hanging="420"/>
+      </w:pPr>
+    </w:lvl>
+    <w:lvl w:ilvl="8" w:tplc="04090011" w:tentative="1">
+      <w:start w:val="1"/>
+      <w:numFmt w:val="decimalEnclosedCircle"/>
+      <w:lvlText w:val="%9"/>
+      <w:lvlJc w:val="left"/>
+      <w:pPr>
+        <w:ind w:left="3780" w:hanging="420"/>
+      </w:pPr>
+    </w:lvl>
+  </w:abstractNum>
+  <w:abstractNum w:abstractNumId="33" w15:restartNumberingAfterBreak="0">
     <w:nsid w:val="72852244"/>
     <w:multiLevelType w:val="multilevel"/>
     <w:tmpl w:val="8FB24B18"/>
@@ -24991,7 +27283,182 @@
       </w:pPr>
     </w:lvl>
   </w:abstractNum>
-  <w:abstractNum w:abstractNumId="29" w15:restartNumberingAfterBreak="0">
+  <w:abstractNum w:abstractNumId="34" w15:restartNumberingAfterBreak="0">
+    <w:nsid w:val="75964A9A"/>
+    <w:multiLevelType w:val="hybridMultilevel"/>
+    <w:tmpl w:val="FB3A7FD2"/>
+    <w:lvl w:ilvl="0" w:tplc="04090017">
+      <w:start w:val="1"/>
+      <w:numFmt w:val="aiueoFullWidth"/>
+      <w:lvlText w:val="(%1)"/>
+      <w:lvlJc w:val="left"/>
+      <w:pPr>
+        <w:ind w:left="420" w:hanging="420"/>
+      </w:pPr>
+    </w:lvl>
+    <w:lvl w:ilvl="1" w:tplc="04090017" w:tentative="1">
+      <w:start w:val="1"/>
+      <w:numFmt w:val="aiueoFullWidth"/>
+      <w:lvlText w:val="(%2)"/>
+      <w:lvlJc w:val="left"/>
+      <w:pPr>
+        <w:ind w:left="840" w:hanging="420"/>
+      </w:pPr>
+    </w:lvl>
+    <w:lvl w:ilvl="2" w:tplc="04090011" w:tentative="1">
+      <w:start w:val="1"/>
+      <w:numFmt w:val="decimalEnclosedCircle"/>
+      <w:lvlText w:val="%3"/>
+      <w:lvlJc w:val="left"/>
+      <w:pPr>
+        <w:ind w:left="1260" w:hanging="420"/>
+      </w:pPr>
+    </w:lvl>
+    <w:lvl w:ilvl="3" w:tplc="0409000F" w:tentative="1">
+      <w:start w:val="1"/>
+      <w:numFmt w:val="decimal"/>
+      <w:lvlText w:val="%4."/>
+      <w:lvlJc w:val="left"/>
+      <w:pPr>
+        <w:ind w:left="1680" w:hanging="420"/>
+      </w:pPr>
+    </w:lvl>
+    <w:lvl w:ilvl="4" w:tplc="04090017" w:tentative="1">
+      <w:start w:val="1"/>
+      <w:numFmt w:val="aiueoFullWidth"/>
+      <w:lvlText w:val="(%5)"/>
+      <w:lvlJc w:val="left"/>
+      <w:pPr>
+        <w:ind w:left="2100" w:hanging="420"/>
+      </w:pPr>
+    </w:lvl>
+    <w:lvl w:ilvl="5" w:tplc="04090011" w:tentative="1">
+      <w:start w:val="1"/>
+      <w:numFmt w:val="decimalEnclosedCircle"/>
+      <w:lvlText w:val="%6"/>
+      <w:lvlJc w:val="left"/>
+      <w:pPr>
+        <w:ind w:left="2520" w:hanging="420"/>
+      </w:pPr>
+    </w:lvl>
+    <w:lvl w:ilvl="6" w:tplc="0409000F" w:tentative="1">
+      <w:start w:val="1"/>
+      <w:numFmt w:val="decimal"/>
+      <w:lvlText w:val="%7."/>
+      <w:lvlJc w:val="left"/>
+      <w:pPr>
+        <w:ind w:left="2940" w:hanging="420"/>
+      </w:pPr>
+    </w:lvl>
+    <w:lvl w:ilvl="7" w:tplc="04090017" w:tentative="1">
+      <w:start w:val="1"/>
+      <w:numFmt w:val="aiueoFullWidth"/>
+      <w:lvlText w:val="(%8)"/>
+      <w:lvlJc w:val="left"/>
+      <w:pPr>
+        <w:ind w:left="3360" w:hanging="420"/>
+      </w:pPr>
+    </w:lvl>
+    <w:lvl w:ilvl="8" w:tplc="04090011" w:tentative="1">
+      <w:start w:val="1"/>
+      <w:numFmt w:val="decimalEnclosedCircle"/>
+      <w:lvlText w:val="%9"/>
+      <w:lvlJc w:val="left"/>
+      <w:pPr>
+        <w:ind w:left="3780" w:hanging="420"/>
+      </w:pPr>
+    </w:lvl>
+  </w:abstractNum>
+  <w:abstractNum w:abstractNumId="35" w15:restartNumberingAfterBreak="0">
+    <w:nsid w:val="7642247B"/>
+    <w:multiLevelType w:val="hybridMultilevel"/>
+    <w:tmpl w:val="B2EECA32"/>
+    <w:lvl w:ilvl="0" w:tplc="3B5A7086">
+      <w:start w:val="1"/>
+      <w:numFmt w:val="aiueoFullWidth"/>
+      <w:lvlText w:val="%1."/>
+      <w:lvlJc w:val="left"/>
+      <w:pPr>
+        <w:ind w:left="420" w:hanging="420"/>
+      </w:pPr>
+      <w:rPr>
+        <w:rFonts w:hint="eastAsia"/>
+      </w:rPr>
+    </w:lvl>
+    <w:lvl w:ilvl="1" w:tplc="04090017" w:tentative="1">
+      <w:start w:val="1"/>
+      <w:numFmt w:val="aiueoFullWidth"/>
+      <w:lvlText w:val="(%2)"/>
+      <w:lvlJc w:val="left"/>
+      <w:pPr>
+        <w:ind w:left="840" w:hanging="420"/>
+      </w:pPr>
+    </w:lvl>
+    <w:lvl w:ilvl="2" w:tplc="04090011" w:tentative="1">
+      <w:start w:val="1"/>
+      <w:numFmt w:val="decimalEnclosedCircle"/>
+      <w:lvlText w:val="%3"/>
+      <w:lvlJc w:val="left"/>
+      <w:pPr>
+        <w:ind w:left="1260" w:hanging="420"/>
+      </w:pPr>
+    </w:lvl>
+    <w:lvl w:ilvl="3" w:tplc="0409000F" w:tentative="1">
+      <w:start w:val="1"/>
+      <w:numFmt w:val="decimal"/>
+      <w:lvlText w:val="%4."/>
+      <w:lvlJc w:val="left"/>
+      <w:pPr>
+        <w:ind w:left="1680" w:hanging="420"/>
+      </w:pPr>
+    </w:lvl>
+    <w:lvl w:ilvl="4" w:tplc="04090017" w:tentative="1">
+      <w:start w:val="1"/>
+      <w:numFmt w:val="aiueoFullWidth"/>
+      <w:lvlText w:val="(%5)"/>
+      <w:lvlJc w:val="left"/>
+      <w:pPr>
+        <w:ind w:left="2100" w:hanging="420"/>
+      </w:pPr>
+    </w:lvl>
+    <w:lvl w:ilvl="5" w:tplc="04090011" w:tentative="1">
+      <w:start w:val="1"/>
+      <w:numFmt w:val="decimalEnclosedCircle"/>
+      <w:lvlText w:val="%6"/>
+      <w:lvlJc w:val="left"/>
+      <w:pPr>
+        <w:ind w:left="2520" w:hanging="420"/>
+      </w:pPr>
+    </w:lvl>
+    <w:lvl w:ilvl="6" w:tplc="0409000F" w:tentative="1">
+      <w:start w:val="1"/>
+      <w:numFmt w:val="decimal"/>
+      <w:lvlText w:val="%7."/>
+      <w:lvlJc w:val="left"/>
+      <w:pPr>
+        <w:ind w:left="2940" w:hanging="420"/>
+      </w:pPr>
+    </w:lvl>
+    <w:lvl w:ilvl="7" w:tplc="04090017" w:tentative="1">
+      <w:start w:val="1"/>
+      <w:numFmt w:val="aiueoFullWidth"/>
+      <w:lvlText w:val="(%8)"/>
+      <w:lvlJc w:val="left"/>
+      <w:pPr>
+        <w:ind w:left="3360" w:hanging="420"/>
+      </w:pPr>
+    </w:lvl>
+    <w:lvl w:ilvl="8" w:tplc="04090011" w:tentative="1">
+      <w:start w:val="1"/>
+      <w:numFmt w:val="decimalEnclosedCircle"/>
+      <w:lvlText w:val="%9"/>
+      <w:lvlJc w:val="left"/>
+      <w:pPr>
+        <w:ind w:left="3780" w:hanging="420"/>
+      </w:pPr>
+    </w:lvl>
+  </w:abstractNum>
+  <w:abstractNum w:abstractNumId="36" w15:restartNumberingAfterBreak="0">
     <w:nsid w:val="7748496D"/>
     <w:multiLevelType w:val="hybridMultilevel"/>
     <w:tmpl w:val="314A2A26"/>
@@ -25080,7 +27547,7 @@
       </w:pPr>
     </w:lvl>
   </w:abstractNum>
-  <w:abstractNum w:abstractNumId="30" w15:restartNumberingAfterBreak="0">
+  <w:abstractNum w:abstractNumId="37" w15:restartNumberingAfterBreak="0">
     <w:nsid w:val="7817659D"/>
     <w:multiLevelType w:val="multilevel"/>
     <w:tmpl w:val="0208651C"/>
@@ -25228,97 +27695,118 @@
     </w:lvl>
   </w:abstractNum>
   <w:num w:numId="1">
-    <w:abstractNumId w:val="28"/>
+    <w:abstractNumId w:val="33"/>
   </w:num>
   <w:num w:numId="2">
-    <w:abstractNumId w:val="5"/>
+    <w:abstractNumId w:val="6"/>
   </w:num>
   <w:num w:numId="3">
-    <w:abstractNumId w:val="10"/>
+    <w:abstractNumId w:val="12"/>
   </w:num>
   <w:num w:numId="4">
-    <w:abstractNumId w:val="6"/>
+    <w:abstractNumId w:val="7"/>
   </w:num>
   <w:num w:numId="5">
-    <w:abstractNumId w:val="19"/>
+    <w:abstractNumId w:val="21"/>
   </w:num>
   <w:num w:numId="6">
     <w:abstractNumId w:val="0"/>
   </w:num>
   <w:num w:numId="7">
-    <w:abstractNumId w:val="18"/>
+    <w:abstractNumId w:val="20"/>
   </w:num>
   <w:num w:numId="8">
-    <w:abstractNumId w:val="21"/>
+    <w:abstractNumId w:val="24"/>
   </w:num>
   <w:num w:numId="9">
     <w:abstractNumId w:val="1"/>
   </w:num>
   <w:num w:numId="10">
+    <w:abstractNumId w:val="13"/>
+  </w:num>
+  <w:num w:numId="11">
+    <w:abstractNumId w:val="4"/>
+  </w:num>
+  <w:num w:numId="12">
+    <w:abstractNumId w:val="28"/>
+  </w:num>
+  <w:num w:numId="13">
+    <w:abstractNumId w:val="37"/>
+  </w:num>
+  <w:num w:numId="14">
+    <w:abstractNumId w:val="10"/>
+  </w:num>
+  <w:num w:numId="15">
+    <w:abstractNumId w:val="14"/>
+  </w:num>
+  <w:num w:numId="16">
+    <w:abstractNumId w:val="29"/>
+  </w:num>
+  <w:num w:numId="17">
+    <w:abstractNumId w:val="30"/>
+  </w:num>
+  <w:num w:numId="18">
+    <w:abstractNumId w:val="16"/>
+  </w:num>
+  <w:num w:numId="19">
+    <w:abstractNumId w:val="17"/>
+  </w:num>
+  <w:num w:numId="20">
+    <w:abstractNumId w:val="19"/>
+  </w:num>
+  <w:num w:numId="21">
+    <w:abstractNumId w:val="25"/>
+  </w:num>
+  <w:num w:numId="22">
+    <w:abstractNumId w:val="15"/>
+  </w:num>
+  <w:num w:numId="23">
     <w:abstractNumId w:val="11"/>
   </w:num>
-  <w:num w:numId="11">
+  <w:num w:numId="24">
     <w:abstractNumId w:val="3"/>
   </w:num>
-  <w:num w:numId="12">
-    <w:abstractNumId w:val="24"/>
+  <w:num w:numId="25">
+    <w:abstractNumId w:val="26"/>
   </w:num>
-  <w:num w:numId="13">
-    <w:abstractNumId w:val="30"/>
+  <w:num w:numId="26">
+    <w:abstractNumId w:val="9"/>
   </w:num>
-  <w:num w:numId="14">
+  <w:num w:numId="27">
+    <w:abstractNumId w:val="5"/>
+  </w:num>
+  <w:num w:numId="28">
+    <w:abstractNumId w:val="31"/>
+  </w:num>
+  <w:num w:numId="29">
+    <w:abstractNumId w:val="22"/>
+  </w:num>
+  <w:num w:numId="30">
+    <w:abstractNumId w:val="18"/>
+  </w:num>
+  <w:num w:numId="31">
+    <w:abstractNumId w:val="36"/>
+  </w:num>
+  <w:num w:numId="32">
+    <w:abstractNumId w:val="2"/>
+  </w:num>
+  <w:num w:numId="33">
+    <w:abstractNumId w:val="23"/>
+  </w:num>
+  <w:num w:numId="34">
+    <w:abstractNumId w:val="27"/>
+  </w:num>
+  <w:num w:numId="35">
+    <w:abstractNumId w:val="32"/>
+  </w:num>
+  <w:num w:numId="36">
+    <w:abstractNumId w:val="35"/>
+  </w:num>
+  <w:num w:numId="37">
     <w:abstractNumId w:val="8"/>
   </w:num>
-  <w:num w:numId="15">
-    <w:abstractNumId w:val="12"/>
-  </w:num>
-  <w:num w:numId="16">
-    <w:abstractNumId w:val="25"/>
-  </w:num>
-  <w:num w:numId="17">
-    <w:abstractNumId w:val="26"/>
-  </w:num>
-  <w:num w:numId="18">
-    <w:abstractNumId w:val="14"/>
-  </w:num>
-  <w:num w:numId="19">
-    <w:abstractNumId w:val="15"/>
-  </w:num>
-  <w:num w:numId="20">
-    <w:abstractNumId w:val="17"/>
-  </w:num>
-  <w:num w:numId="21">
-    <w:abstractNumId w:val="22"/>
-  </w:num>
-  <w:num w:numId="22">
-    <w:abstractNumId w:val="13"/>
-  </w:num>
-  <w:num w:numId="23">
-    <w:abstractNumId w:val="9"/>
-  </w:num>
-  <w:num w:numId="24">
-    <w:abstractNumId w:val="2"/>
-  </w:num>
-  <w:num w:numId="25">
-    <w:abstractNumId w:val="23"/>
-  </w:num>
-  <w:num w:numId="26">
-    <w:abstractNumId w:val="7"/>
-  </w:num>
-  <w:num w:numId="27">
-    <w:abstractNumId w:val="4"/>
-  </w:num>
-  <w:num w:numId="28">
-    <w:abstractNumId w:val="27"/>
-  </w:num>
-  <w:num w:numId="29">
-    <w:abstractNumId w:val="20"/>
-  </w:num>
-  <w:num w:numId="30">
-    <w:abstractNumId w:val="16"/>
-  </w:num>
-  <w:num w:numId="31">
-    <w:abstractNumId w:val="29"/>
+  <w:num w:numId="38">
+    <w:abstractNumId w:val="34"/>
   </w:num>
 </w:numbering>
 </file>

</xml_diff>